<commit_message>
init, requestService, autenticationService (authentication)
</commit_message>
<xml_diff>
--- a/UITMBER.docx
+++ b/UITMBER.docx
@@ -624,6 +624,3045 @@
         <w:pStyle w:val="Nagwek2"/>
       </w:pPr>
       <w:r>
+        <w:t>Założenia</w:t>
+      </w:r>
+    </w:p>
+    <w:p/>
+    <w:p>
+      <w:r>
+        <w:t>-</w:t>
+      </w:r>
+      <w:proofErr w:type="spellStart"/>
+      <w:r>
+        <w:t>TabbedPage</w:t>
+      </w:r>
+      <w:proofErr w:type="spellEnd"/>
+    </w:p>
+    <w:p/>
+    <w:p>
+      <w:r>
+        <w:t>-</w:t>
+      </w:r>
+      <w:proofErr w:type="spellStart"/>
+      <w:r>
+        <w:t>colorPrimary</w:t>
+      </w:r>
+      <w:proofErr w:type="spellEnd"/>
+      <w:r>
+        <w:t xml:space="preserve"> </w:t>
+      </w:r>
+      <w:r>
+        <w:t xml:space="preserve"> </w:t>
+      </w:r>
+      <w:r>
+        <w:t>#bb171e</w:t>
+      </w:r>
+    </w:p>
+    <w:p>
+      <w:r>
+        <w:t>-</w:t>
+      </w:r>
+      <w:proofErr w:type="spellStart"/>
+      <w:r>
+        <w:t>colorPrimaryDark</w:t>
+      </w:r>
+      <w:proofErr w:type="spellEnd"/>
+      <w:r>
+        <w:t xml:space="preserve"> </w:t>
+      </w:r>
+      <w:r>
+        <w:t>#</w:t>
+      </w:r>
+      <w:r>
+        <w:t>961218</w:t>
+      </w:r>
+    </w:p>
+    <w:p>
+      <w:r>
+        <w:t>-</w:t>
+      </w:r>
+      <w:proofErr w:type="spellStart"/>
+      <w:r>
+        <w:t>colorText</w:t>
+      </w:r>
+      <w:proofErr w:type="spellEnd"/>
+      <w:r>
+        <w:t xml:space="preserve"> </w:t>
+      </w:r>
+      <w:r>
+        <w:t xml:space="preserve"> </w:t>
+      </w:r>
+      <w:r>
+        <w:t>#232323</w:t>
+      </w:r>
+    </w:p>
+    <w:p>
+      <w:r>
+        <w:t>-</w:t>
+      </w:r>
+      <w:proofErr w:type="spellStart"/>
+      <w:r>
+        <w:t>colorTextDescription</w:t>
+      </w:r>
+      <w:proofErr w:type="spellEnd"/>
+      <w:r>
+        <w:t xml:space="preserve"> </w:t>
+      </w:r>
+      <w:r>
+        <w:t>#212121</w:t>
+      </w:r>
+    </w:p>
+    <w:p>
+      <w:r>
+        <w:t>-</w:t>
+      </w:r>
+      <w:proofErr w:type="spellStart"/>
+      <w:r>
+        <w:t>colorAccent</w:t>
+      </w:r>
+      <w:proofErr w:type="spellEnd"/>
+      <w:r>
+        <w:t xml:space="preserve"> </w:t>
+      </w:r>
+      <w:r>
+        <w:t>#</w:t>
+      </w:r>
+      <w:r>
+        <w:t>ffbf00</w:t>
+      </w:r>
+    </w:p>
+    <w:p>
+      <w:pPr>
+        <w:pStyle w:val="Nagwek2"/>
+      </w:pPr>
+      <w:r>
+        <w:t>Services</w:t>
+      </w:r>
+    </w:p>
+    <w:p>
+      <w:proofErr w:type="spellStart"/>
+      <w:r>
+        <w:t>RequestService</w:t>
+      </w:r>
+      <w:proofErr w:type="spellEnd"/>
+      <w:r>
+        <w:t xml:space="preserve"> - </w:t>
+      </w:r>
+      <w:proofErr w:type="spellStart"/>
+      <w:r>
+        <w:t>jjonca</w:t>
+      </w:r>
+      <w:proofErr w:type="spellEnd"/>
+    </w:p>
+    <w:p>
+      <w:pPr>
+        <w:pStyle w:val="Nagwek4"/>
+        <w:spacing w:before="0" w:after="75"/>
+        <w:rPr>
+          <w:rFonts w:ascii="Arial" w:hAnsi="Arial" w:cs="Arial"/>
+          <w:color w:val="3B4151"/>
+          <w:sz w:val="24"/>
+          <w:szCs w:val="24"/>
+          <w:shd w:val="clear" w:color="auto" w:fill="FAFAFA"/>
+        </w:rPr>
+      </w:pPr>
+      <w:proofErr w:type="spellStart"/>
+      <w:r>
+        <w:rPr>
+          <w:rFonts w:ascii="Arial" w:hAnsi="Arial" w:cs="Arial"/>
+          <w:color w:val="3B4151"/>
+          <w:sz w:val="24"/>
+          <w:szCs w:val="24"/>
+          <w:shd w:val="clear" w:color="auto" w:fill="FAFAFA"/>
+        </w:rPr>
+        <w:t>Authentication</w:t>
+      </w:r>
+      <w:proofErr w:type="spellEnd"/>
+    </w:p>
+    <w:p>
+      <w:r>
+        <w:rPr>
+          <w:rStyle w:val="opblock-summary-method"/>
+          <w:rFonts w:ascii="Arial" w:hAnsi="Arial" w:cs="Arial"/>
+          <w:b/>
+          <w:bCs/>
+          <w:color w:val="FFFFFF"/>
+          <w:sz w:val="16"/>
+          <w:szCs w:val="16"/>
+          <w:shd w:val="clear" w:color="auto" w:fill="49CC90"/>
+        </w:rPr>
+        <w:t>POST</w:t>
+      </w:r>
+      <w:r>
+        <w:rPr>
+          <w:rStyle w:val="opblock-summary-path"/>
+          <w:rFonts w:ascii="Cambria Math" w:hAnsi="Cambria Math" w:cs="Cambria Math"/>
+          <w:b/>
+          <w:bCs/>
+          <w:color w:val="3B4151"/>
+          <w:sz w:val="16"/>
+          <w:szCs w:val="16"/>
+          <w:shd w:val="clear" w:color="auto" w:fill="FAFAFA"/>
+        </w:rPr>
+        <w:t>​</w:t>
+      </w:r>
+      <w:r>
+        <w:rPr>
+          <w:rStyle w:val="opblock-summary-path"/>
+          <w:rFonts w:ascii="Courier New" w:hAnsi="Courier New" w:cs="Courier New"/>
+          <w:b/>
+          <w:bCs/>
+          <w:color w:val="3B4151"/>
+          <w:sz w:val="16"/>
+          <w:szCs w:val="16"/>
+          <w:shd w:val="clear" w:color="auto" w:fill="FAFAFA"/>
+        </w:rPr>
+        <w:t>/</w:t>
+      </w:r>
+      <w:proofErr w:type="spellStart"/>
+      <w:r>
+        <w:rPr>
+          <w:rStyle w:val="opblock-summary-path"/>
+          <w:rFonts w:ascii="Courier New" w:hAnsi="Courier New" w:cs="Courier New"/>
+          <w:b/>
+          <w:bCs/>
+          <w:color w:val="3B4151"/>
+          <w:sz w:val="16"/>
+          <w:szCs w:val="16"/>
+          <w:shd w:val="clear" w:color="auto" w:fill="FAFAFA"/>
+        </w:rPr>
+        <w:t>Authentication</w:t>
+      </w:r>
+      <w:proofErr w:type="spellEnd"/>
+      <w:r>
+        <w:rPr>
+          <w:rStyle w:val="opblock-summary-path"/>
+          <w:rFonts w:ascii="Cambria Math" w:hAnsi="Cambria Math" w:cs="Cambria Math"/>
+          <w:b/>
+          <w:bCs/>
+          <w:color w:val="3B4151"/>
+          <w:sz w:val="16"/>
+          <w:szCs w:val="16"/>
+          <w:shd w:val="clear" w:color="auto" w:fill="FAFAFA"/>
+        </w:rPr>
+        <w:t>​</w:t>
+      </w:r>
+      <w:r>
+        <w:rPr>
+          <w:rStyle w:val="opblock-summary-path"/>
+          <w:rFonts w:ascii="Courier New" w:hAnsi="Courier New" w:cs="Courier New"/>
+          <w:b/>
+          <w:bCs/>
+          <w:color w:val="3B4151"/>
+          <w:sz w:val="16"/>
+          <w:szCs w:val="16"/>
+          <w:shd w:val="clear" w:color="auto" w:fill="FAFAFA"/>
+        </w:rPr>
+        <w:t>/</w:t>
+      </w:r>
+      <w:proofErr w:type="spellStart"/>
+      <w:r>
+        <w:rPr>
+          <w:rStyle w:val="opblock-summary-path"/>
+          <w:rFonts w:ascii="Courier New" w:hAnsi="Courier New" w:cs="Courier New"/>
+          <w:b/>
+          <w:bCs/>
+          <w:color w:val="3B4151"/>
+          <w:sz w:val="16"/>
+          <w:szCs w:val="16"/>
+          <w:shd w:val="clear" w:color="auto" w:fill="FAFAFA"/>
+        </w:rPr>
+        <w:t>Authenticate</w:t>
+      </w:r>
+      <w:proofErr w:type="spellEnd"/>
+      <w:r>
+        <w:rPr>
+          <w:rStyle w:val="opblock-summary-path"/>
+          <w:rFonts w:ascii="Courier New" w:hAnsi="Courier New" w:cs="Courier New"/>
+          <w:b/>
+          <w:bCs/>
+          <w:color w:val="3B4151"/>
+          <w:sz w:val="16"/>
+          <w:szCs w:val="16"/>
+          <w:shd w:val="clear" w:color="auto" w:fill="FAFAFA"/>
+        </w:rPr>
+        <w:t xml:space="preserve"> </w:t>
+      </w:r>
+      <w:r>
+        <w:t xml:space="preserve">- </w:t>
+      </w:r>
+      <w:proofErr w:type="spellStart"/>
+      <w:r>
+        <w:t>jjonca</w:t>
+      </w:r>
+      <w:proofErr w:type="spellEnd"/>
+    </w:p>
+    <w:p>
+      <w:pPr>
+        <w:rPr>
+          <w:rFonts w:ascii="Arial" w:hAnsi="Arial" w:cs="Arial"/>
+          <w:color w:val="3B4151"/>
+          <w:sz w:val="20"/>
+          <w:szCs w:val="20"/>
+          <w:shd w:val="clear" w:color="auto" w:fill="FAFAFA"/>
+        </w:rPr>
+      </w:pPr>
+      <w:r>
+        <w:rPr>
+          <w:rStyle w:val="opblock-summary-method"/>
+          <w:rFonts w:ascii="Arial" w:hAnsi="Arial" w:cs="Arial"/>
+          <w:b/>
+          <w:bCs/>
+          <w:color w:val="FFFFFF"/>
+          <w:sz w:val="16"/>
+          <w:szCs w:val="16"/>
+          <w:shd w:val="clear" w:color="auto" w:fill="49CC90"/>
+        </w:rPr>
+        <w:t>POST</w:t>
+      </w:r>
+      <w:r>
+        <w:rPr>
+          <w:rStyle w:val="opblock-summary-path"/>
+          <w:rFonts w:ascii="Cambria Math" w:hAnsi="Cambria Math" w:cs="Cambria Math"/>
+          <w:b/>
+          <w:bCs/>
+          <w:color w:val="3B4151"/>
+          <w:sz w:val="16"/>
+          <w:szCs w:val="16"/>
+          <w:shd w:val="clear" w:color="auto" w:fill="FAFAFA"/>
+        </w:rPr>
+        <w:t>​</w:t>
+      </w:r>
+      <w:r>
+        <w:rPr>
+          <w:rStyle w:val="opblock-summary-path"/>
+          <w:rFonts w:ascii="Courier New" w:hAnsi="Courier New" w:cs="Courier New"/>
+          <w:b/>
+          <w:bCs/>
+          <w:color w:val="3B4151"/>
+          <w:sz w:val="16"/>
+          <w:szCs w:val="16"/>
+          <w:shd w:val="clear" w:color="auto" w:fill="FAFAFA"/>
+        </w:rPr>
+        <w:t>/</w:t>
+      </w:r>
+      <w:proofErr w:type="spellStart"/>
+      <w:r>
+        <w:rPr>
+          <w:rStyle w:val="opblock-summary-path"/>
+          <w:rFonts w:ascii="Courier New" w:hAnsi="Courier New" w:cs="Courier New"/>
+          <w:b/>
+          <w:bCs/>
+          <w:color w:val="3B4151"/>
+          <w:sz w:val="16"/>
+          <w:szCs w:val="16"/>
+          <w:shd w:val="clear" w:color="auto" w:fill="FAFAFA"/>
+        </w:rPr>
+        <w:t>Authentication</w:t>
+      </w:r>
+      <w:proofErr w:type="spellEnd"/>
+      <w:r>
+        <w:rPr>
+          <w:rStyle w:val="opblock-summary-path"/>
+          <w:rFonts w:ascii="Cambria Math" w:hAnsi="Cambria Math" w:cs="Cambria Math"/>
+          <w:b/>
+          <w:bCs/>
+          <w:color w:val="3B4151"/>
+          <w:sz w:val="16"/>
+          <w:szCs w:val="16"/>
+          <w:shd w:val="clear" w:color="auto" w:fill="FAFAFA"/>
+        </w:rPr>
+        <w:t>​</w:t>
+      </w:r>
+      <w:r>
+        <w:rPr>
+          <w:rStyle w:val="opblock-summary-path"/>
+          <w:rFonts w:ascii="Courier New" w:hAnsi="Courier New" w:cs="Courier New"/>
+          <w:b/>
+          <w:bCs/>
+          <w:color w:val="3B4151"/>
+          <w:sz w:val="16"/>
+          <w:szCs w:val="16"/>
+          <w:shd w:val="clear" w:color="auto" w:fill="FAFAFA"/>
+        </w:rPr>
+        <w:t>/Register</w:t>
+      </w:r>
+    </w:p>
+    <w:p>
+      <w:pPr>
+        <w:pStyle w:val="Nagwek4"/>
+        <w:spacing w:before="0" w:after="75"/>
+        <w:rPr>
+          <w:rFonts w:ascii="Arial" w:hAnsi="Arial" w:cs="Arial"/>
+          <w:color w:val="3B4151"/>
+          <w:sz w:val="24"/>
+          <w:szCs w:val="24"/>
+          <w:shd w:val="clear" w:color="auto" w:fill="FAFAFA"/>
+        </w:rPr>
+      </w:pPr>
+      <w:r>
+        <w:rPr>
+          <w:rFonts w:ascii="Arial" w:hAnsi="Arial" w:cs="Arial"/>
+          <w:color w:val="3B4151"/>
+          <w:sz w:val="24"/>
+          <w:szCs w:val="24"/>
+          <w:shd w:val="clear" w:color="auto" w:fill="FAFAFA"/>
+        </w:rPr>
+        <w:t>Application</w:t>
+      </w:r>
+    </w:p>
+    <w:p>
+      <w:pPr>
+        <w:rPr>
+          <w:rFonts w:ascii="Arial" w:hAnsi="Arial" w:cs="Arial"/>
+          <w:color w:val="3B4151"/>
+          <w:sz w:val="20"/>
+          <w:szCs w:val="20"/>
+          <w:shd w:val="clear" w:color="auto" w:fill="FAFAFA"/>
+        </w:rPr>
+      </w:pPr>
+      <w:r>
+        <w:rPr>
+          <w:rStyle w:val="opblock-summary-method"/>
+          <w:rFonts w:ascii="Arial" w:hAnsi="Arial" w:cs="Arial"/>
+          <w:b/>
+          <w:bCs/>
+          <w:color w:val="FFFFFF"/>
+          <w:sz w:val="16"/>
+          <w:szCs w:val="16"/>
+          <w:shd w:val="clear" w:color="auto" w:fill="49CC90"/>
+        </w:rPr>
+        <w:t>POST</w:t>
+      </w:r>
+      <w:r>
+        <w:rPr>
+          <w:rStyle w:val="opblock-summary-path"/>
+          <w:rFonts w:ascii="Cambria Math" w:hAnsi="Cambria Math" w:cs="Cambria Math"/>
+          <w:b/>
+          <w:bCs/>
+          <w:color w:val="3B4151"/>
+          <w:sz w:val="16"/>
+          <w:szCs w:val="16"/>
+          <w:shd w:val="clear" w:color="auto" w:fill="FAFAFA"/>
+        </w:rPr>
+        <w:t>​</w:t>
+      </w:r>
+      <w:r>
+        <w:rPr>
+          <w:rStyle w:val="opblock-summary-path"/>
+          <w:rFonts w:ascii="Courier New" w:hAnsi="Courier New" w:cs="Courier New"/>
+          <w:b/>
+          <w:bCs/>
+          <w:color w:val="3B4151"/>
+          <w:sz w:val="16"/>
+          <w:szCs w:val="16"/>
+          <w:shd w:val="clear" w:color="auto" w:fill="FAFAFA"/>
+        </w:rPr>
+        <w:t>/Application</w:t>
+      </w:r>
+      <w:r>
+        <w:rPr>
+          <w:rStyle w:val="opblock-summary-path"/>
+          <w:rFonts w:ascii="Cambria Math" w:hAnsi="Cambria Math" w:cs="Cambria Math"/>
+          <w:b/>
+          <w:bCs/>
+          <w:color w:val="3B4151"/>
+          <w:sz w:val="16"/>
+          <w:szCs w:val="16"/>
+          <w:shd w:val="clear" w:color="auto" w:fill="FAFAFA"/>
+        </w:rPr>
+        <w:t>​</w:t>
+      </w:r>
+      <w:r>
+        <w:rPr>
+          <w:rStyle w:val="opblock-summary-path"/>
+          <w:rFonts w:ascii="Courier New" w:hAnsi="Courier New" w:cs="Courier New"/>
+          <w:b/>
+          <w:bCs/>
+          <w:color w:val="3B4151"/>
+          <w:sz w:val="16"/>
+          <w:szCs w:val="16"/>
+          <w:shd w:val="clear" w:color="auto" w:fill="FAFAFA"/>
+        </w:rPr>
+        <w:t>/</w:t>
+      </w:r>
+      <w:proofErr w:type="spellStart"/>
+      <w:r>
+        <w:rPr>
+          <w:rStyle w:val="opblock-summary-path"/>
+          <w:rFonts w:ascii="Courier New" w:hAnsi="Courier New" w:cs="Courier New"/>
+          <w:b/>
+          <w:bCs/>
+          <w:color w:val="3B4151"/>
+          <w:sz w:val="16"/>
+          <w:szCs w:val="16"/>
+          <w:shd w:val="clear" w:color="auto" w:fill="FAFAFA"/>
+        </w:rPr>
+        <w:t>SendApplication</w:t>
+      </w:r>
+      <w:proofErr w:type="spellEnd"/>
+    </w:p>
+    <w:p>
+      <w:pPr>
+        <w:rPr>
+          <w:rFonts w:ascii="Arial" w:hAnsi="Arial" w:cs="Arial"/>
+          <w:color w:val="3B4151"/>
+          <w:sz w:val="20"/>
+          <w:szCs w:val="20"/>
+          <w:shd w:val="clear" w:color="auto" w:fill="FAFAFA"/>
+        </w:rPr>
+      </w:pPr>
+      <w:r>
+        <w:rPr>
+          <w:rStyle w:val="opblock-summary-method"/>
+          <w:rFonts w:ascii="Arial" w:hAnsi="Arial" w:cs="Arial"/>
+          <w:b/>
+          <w:bCs/>
+          <w:color w:val="FFFFFF"/>
+          <w:sz w:val="16"/>
+          <w:szCs w:val="16"/>
+          <w:shd w:val="clear" w:color="auto" w:fill="61AFFE"/>
+        </w:rPr>
+        <w:t>GET</w:t>
+      </w:r>
+      <w:r>
+        <w:rPr>
+          <w:rStyle w:val="opblock-summary-path"/>
+          <w:rFonts w:ascii="Cambria Math" w:hAnsi="Cambria Math" w:cs="Cambria Math"/>
+          <w:b/>
+          <w:bCs/>
+          <w:color w:val="3B4151"/>
+          <w:sz w:val="16"/>
+          <w:szCs w:val="16"/>
+          <w:shd w:val="clear" w:color="auto" w:fill="FAFAFA"/>
+        </w:rPr>
+        <w:t>​</w:t>
+      </w:r>
+      <w:r>
+        <w:rPr>
+          <w:rStyle w:val="opblock-summary-path"/>
+          <w:rFonts w:ascii="Courier New" w:hAnsi="Courier New" w:cs="Courier New"/>
+          <w:b/>
+          <w:bCs/>
+          <w:color w:val="3B4151"/>
+          <w:sz w:val="16"/>
+          <w:szCs w:val="16"/>
+          <w:shd w:val="clear" w:color="auto" w:fill="FAFAFA"/>
+        </w:rPr>
+        <w:t>/Application</w:t>
+      </w:r>
+      <w:r>
+        <w:rPr>
+          <w:rStyle w:val="opblock-summary-path"/>
+          <w:rFonts w:ascii="Cambria Math" w:hAnsi="Cambria Math" w:cs="Cambria Math"/>
+          <w:b/>
+          <w:bCs/>
+          <w:color w:val="3B4151"/>
+          <w:sz w:val="16"/>
+          <w:szCs w:val="16"/>
+          <w:shd w:val="clear" w:color="auto" w:fill="FAFAFA"/>
+        </w:rPr>
+        <w:t>​</w:t>
+      </w:r>
+      <w:r>
+        <w:rPr>
+          <w:rStyle w:val="opblock-summary-path"/>
+          <w:rFonts w:ascii="Courier New" w:hAnsi="Courier New" w:cs="Courier New"/>
+          <w:b/>
+          <w:bCs/>
+          <w:color w:val="3B4151"/>
+          <w:sz w:val="16"/>
+          <w:szCs w:val="16"/>
+          <w:shd w:val="clear" w:color="auto" w:fill="FAFAFA"/>
+        </w:rPr>
+        <w:t>/</w:t>
+      </w:r>
+      <w:proofErr w:type="spellStart"/>
+      <w:r>
+        <w:rPr>
+          <w:rStyle w:val="opblock-summary-path"/>
+          <w:rFonts w:ascii="Courier New" w:hAnsi="Courier New" w:cs="Courier New"/>
+          <w:b/>
+          <w:bCs/>
+          <w:color w:val="3B4151"/>
+          <w:sz w:val="16"/>
+          <w:szCs w:val="16"/>
+          <w:shd w:val="clear" w:color="auto" w:fill="FAFAFA"/>
+        </w:rPr>
+        <w:t>GetMyApplications</w:t>
+      </w:r>
+      <w:proofErr w:type="spellEnd"/>
+    </w:p>
+    <w:p>
+      <w:pPr>
+        <w:pStyle w:val="Nagwek4"/>
+        <w:spacing w:before="0" w:after="75"/>
+        <w:rPr>
+          <w:rFonts w:ascii="Arial" w:hAnsi="Arial" w:cs="Arial"/>
+          <w:color w:val="3B4151"/>
+          <w:sz w:val="24"/>
+          <w:szCs w:val="24"/>
+          <w:shd w:val="clear" w:color="auto" w:fill="FAFAFA"/>
+        </w:rPr>
+      </w:pPr>
+      <w:r>
+        <w:rPr>
+          <w:rFonts w:ascii="Arial" w:hAnsi="Arial" w:cs="Arial"/>
+          <w:color w:val="3B4151"/>
+          <w:sz w:val="24"/>
+          <w:szCs w:val="24"/>
+          <w:shd w:val="clear" w:color="auto" w:fill="FAFAFA"/>
+        </w:rPr>
+        <w:t>Car</w:t>
+      </w:r>
+    </w:p>
+    <w:p>
+      <w:pPr>
+        <w:rPr>
+          <w:rFonts w:ascii="Arial" w:hAnsi="Arial" w:cs="Arial"/>
+          <w:color w:val="3B4151"/>
+          <w:sz w:val="20"/>
+          <w:szCs w:val="20"/>
+          <w:shd w:val="clear" w:color="auto" w:fill="FAFAFA"/>
+        </w:rPr>
+      </w:pPr>
+      <w:r>
+        <w:rPr>
+          <w:rStyle w:val="opblock-summary-method"/>
+          <w:rFonts w:ascii="Arial" w:hAnsi="Arial" w:cs="Arial"/>
+          <w:b/>
+          <w:bCs/>
+          <w:color w:val="FFFFFF"/>
+          <w:sz w:val="16"/>
+          <w:szCs w:val="16"/>
+          <w:shd w:val="clear" w:color="auto" w:fill="61AFFE"/>
+        </w:rPr>
+        <w:t>GET</w:t>
+      </w:r>
+      <w:r>
+        <w:rPr>
+          <w:rStyle w:val="opblock-summary-path"/>
+          <w:rFonts w:ascii="Cambria Math" w:hAnsi="Cambria Math" w:cs="Cambria Math"/>
+          <w:b/>
+          <w:bCs/>
+          <w:color w:val="3B4151"/>
+          <w:sz w:val="16"/>
+          <w:szCs w:val="16"/>
+          <w:shd w:val="clear" w:color="auto" w:fill="FAFAFA"/>
+        </w:rPr>
+        <w:t>​</w:t>
+      </w:r>
+      <w:r>
+        <w:rPr>
+          <w:rStyle w:val="opblock-summary-path"/>
+          <w:rFonts w:ascii="Courier New" w:hAnsi="Courier New" w:cs="Courier New"/>
+          <w:b/>
+          <w:bCs/>
+          <w:color w:val="3B4151"/>
+          <w:sz w:val="16"/>
+          <w:szCs w:val="16"/>
+          <w:shd w:val="clear" w:color="auto" w:fill="FAFAFA"/>
+        </w:rPr>
+        <w:t>/Car</w:t>
+      </w:r>
+      <w:r>
+        <w:rPr>
+          <w:rStyle w:val="opblock-summary-path"/>
+          <w:rFonts w:ascii="Cambria Math" w:hAnsi="Cambria Math" w:cs="Cambria Math"/>
+          <w:b/>
+          <w:bCs/>
+          <w:color w:val="3B4151"/>
+          <w:sz w:val="16"/>
+          <w:szCs w:val="16"/>
+          <w:shd w:val="clear" w:color="auto" w:fill="FAFAFA"/>
+        </w:rPr>
+        <w:t>​</w:t>
+      </w:r>
+      <w:r>
+        <w:rPr>
+          <w:rStyle w:val="opblock-summary-path"/>
+          <w:rFonts w:ascii="Courier New" w:hAnsi="Courier New" w:cs="Courier New"/>
+          <w:b/>
+          <w:bCs/>
+          <w:color w:val="3B4151"/>
+          <w:sz w:val="16"/>
+          <w:szCs w:val="16"/>
+          <w:shd w:val="clear" w:color="auto" w:fill="FAFAFA"/>
+        </w:rPr>
+        <w:t>/</w:t>
+      </w:r>
+      <w:proofErr w:type="spellStart"/>
+      <w:r>
+        <w:rPr>
+          <w:rStyle w:val="opblock-summary-path"/>
+          <w:rFonts w:ascii="Courier New" w:hAnsi="Courier New" w:cs="Courier New"/>
+          <w:b/>
+          <w:bCs/>
+          <w:color w:val="3B4151"/>
+          <w:sz w:val="16"/>
+          <w:szCs w:val="16"/>
+          <w:shd w:val="clear" w:color="auto" w:fill="FAFAFA"/>
+        </w:rPr>
+        <w:t>GetMyCars</w:t>
+      </w:r>
+      <w:proofErr w:type="spellEnd"/>
+    </w:p>
+    <w:p>
+      <w:pPr>
+        <w:rPr>
+          <w:rFonts w:ascii="Arial" w:hAnsi="Arial" w:cs="Arial"/>
+          <w:color w:val="3B4151"/>
+          <w:sz w:val="20"/>
+          <w:szCs w:val="20"/>
+          <w:shd w:val="clear" w:color="auto" w:fill="FAFAFA"/>
+        </w:rPr>
+      </w:pPr>
+      <w:r>
+        <w:rPr>
+          <w:rStyle w:val="opblock-summary-method"/>
+          <w:rFonts w:ascii="Arial" w:hAnsi="Arial" w:cs="Arial"/>
+          <w:b/>
+          <w:bCs/>
+          <w:color w:val="FFFFFF"/>
+          <w:sz w:val="16"/>
+          <w:szCs w:val="16"/>
+          <w:shd w:val="clear" w:color="auto" w:fill="49CC90"/>
+        </w:rPr>
+        <w:t>POST</w:t>
+      </w:r>
+      <w:r>
+        <w:rPr>
+          <w:rStyle w:val="opblock-summary-path"/>
+          <w:rFonts w:ascii="Cambria Math" w:hAnsi="Cambria Math" w:cs="Cambria Math"/>
+          <w:b/>
+          <w:bCs/>
+          <w:color w:val="3B4151"/>
+          <w:sz w:val="16"/>
+          <w:szCs w:val="16"/>
+          <w:shd w:val="clear" w:color="auto" w:fill="FAFAFA"/>
+        </w:rPr>
+        <w:t>​</w:t>
+      </w:r>
+      <w:r>
+        <w:rPr>
+          <w:rStyle w:val="opblock-summary-path"/>
+          <w:rFonts w:ascii="Courier New" w:hAnsi="Courier New" w:cs="Courier New"/>
+          <w:b/>
+          <w:bCs/>
+          <w:color w:val="3B4151"/>
+          <w:sz w:val="16"/>
+          <w:szCs w:val="16"/>
+          <w:shd w:val="clear" w:color="auto" w:fill="FAFAFA"/>
+        </w:rPr>
+        <w:t>/Car</w:t>
+      </w:r>
+      <w:r>
+        <w:rPr>
+          <w:rStyle w:val="opblock-summary-path"/>
+          <w:rFonts w:ascii="Cambria Math" w:hAnsi="Cambria Math" w:cs="Cambria Math"/>
+          <w:b/>
+          <w:bCs/>
+          <w:color w:val="3B4151"/>
+          <w:sz w:val="16"/>
+          <w:szCs w:val="16"/>
+          <w:shd w:val="clear" w:color="auto" w:fill="FAFAFA"/>
+        </w:rPr>
+        <w:t>​</w:t>
+      </w:r>
+      <w:r>
+        <w:rPr>
+          <w:rStyle w:val="opblock-summary-path"/>
+          <w:rFonts w:ascii="Courier New" w:hAnsi="Courier New" w:cs="Courier New"/>
+          <w:b/>
+          <w:bCs/>
+          <w:color w:val="3B4151"/>
+          <w:sz w:val="16"/>
+          <w:szCs w:val="16"/>
+          <w:shd w:val="clear" w:color="auto" w:fill="FAFAFA"/>
+        </w:rPr>
+        <w:t>/</w:t>
+      </w:r>
+      <w:proofErr w:type="spellStart"/>
+      <w:r>
+        <w:rPr>
+          <w:rStyle w:val="opblock-summary-path"/>
+          <w:rFonts w:ascii="Courier New" w:hAnsi="Courier New" w:cs="Courier New"/>
+          <w:b/>
+          <w:bCs/>
+          <w:color w:val="3B4151"/>
+          <w:sz w:val="16"/>
+          <w:szCs w:val="16"/>
+          <w:shd w:val="clear" w:color="auto" w:fill="FAFAFA"/>
+        </w:rPr>
+        <w:t>Add</w:t>
+      </w:r>
+      <w:proofErr w:type="spellEnd"/>
+    </w:p>
+    <w:p>
+      <w:pPr>
+        <w:rPr>
+          <w:rFonts w:ascii="Arial" w:hAnsi="Arial" w:cs="Arial"/>
+          <w:color w:val="3B4151"/>
+          <w:sz w:val="20"/>
+          <w:szCs w:val="20"/>
+          <w:shd w:val="clear" w:color="auto" w:fill="FAFAFA"/>
+        </w:rPr>
+      </w:pPr>
+      <w:r>
+        <w:rPr>
+          <w:rStyle w:val="opblock-summary-method"/>
+          <w:rFonts w:ascii="Arial" w:hAnsi="Arial" w:cs="Arial"/>
+          <w:b/>
+          <w:bCs/>
+          <w:color w:val="FFFFFF"/>
+          <w:sz w:val="16"/>
+          <w:szCs w:val="16"/>
+          <w:shd w:val="clear" w:color="auto" w:fill="FCA130"/>
+        </w:rPr>
+        <w:t>PUT</w:t>
+      </w:r>
+      <w:r>
+        <w:rPr>
+          <w:rStyle w:val="opblock-summary-path"/>
+          <w:rFonts w:ascii="Cambria Math" w:hAnsi="Cambria Math" w:cs="Cambria Math"/>
+          <w:b/>
+          <w:bCs/>
+          <w:color w:val="3B4151"/>
+          <w:sz w:val="16"/>
+          <w:szCs w:val="16"/>
+          <w:shd w:val="clear" w:color="auto" w:fill="FAFAFA"/>
+        </w:rPr>
+        <w:t>​</w:t>
+      </w:r>
+      <w:r>
+        <w:rPr>
+          <w:rStyle w:val="opblock-summary-path"/>
+          <w:rFonts w:ascii="Courier New" w:hAnsi="Courier New" w:cs="Courier New"/>
+          <w:b/>
+          <w:bCs/>
+          <w:color w:val="3B4151"/>
+          <w:sz w:val="16"/>
+          <w:szCs w:val="16"/>
+          <w:shd w:val="clear" w:color="auto" w:fill="FAFAFA"/>
+        </w:rPr>
+        <w:t>/Car</w:t>
+      </w:r>
+      <w:r>
+        <w:rPr>
+          <w:rStyle w:val="opblock-summary-path"/>
+          <w:rFonts w:ascii="Cambria Math" w:hAnsi="Cambria Math" w:cs="Cambria Math"/>
+          <w:b/>
+          <w:bCs/>
+          <w:color w:val="3B4151"/>
+          <w:sz w:val="16"/>
+          <w:szCs w:val="16"/>
+          <w:shd w:val="clear" w:color="auto" w:fill="FAFAFA"/>
+        </w:rPr>
+        <w:t>​</w:t>
+      </w:r>
+      <w:r>
+        <w:rPr>
+          <w:rStyle w:val="opblock-summary-path"/>
+          <w:rFonts w:ascii="Courier New" w:hAnsi="Courier New" w:cs="Courier New"/>
+          <w:b/>
+          <w:bCs/>
+          <w:color w:val="3B4151"/>
+          <w:sz w:val="16"/>
+          <w:szCs w:val="16"/>
+          <w:shd w:val="clear" w:color="auto" w:fill="FAFAFA"/>
+        </w:rPr>
+        <w:t>/Update</w:t>
+      </w:r>
+    </w:p>
+    <w:p>
+      <w:pPr>
+        <w:rPr>
+          <w:rFonts w:ascii="Arial" w:hAnsi="Arial" w:cs="Arial"/>
+          <w:color w:val="3B4151"/>
+          <w:sz w:val="20"/>
+          <w:szCs w:val="20"/>
+          <w:shd w:val="clear" w:color="auto" w:fill="FAFAFA"/>
+        </w:rPr>
+      </w:pPr>
+      <w:r>
+        <w:rPr>
+          <w:rStyle w:val="opblock-summary-method"/>
+          <w:rFonts w:ascii="Arial" w:hAnsi="Arial" w:cs="Arial"/>
+          <w:b/>
+          <w:bCs/>
+          <w:color w:val="FFFFFF"/>
+          <w:sz w:val="16"/>
+          <w:szCs w:val="16"/>
+          <w:shd w:val="clear" w:color="auto" w:fill="F93E3E"/>
+        </w:rPr>
+        <w:t>DELETE</w:t>
+      </w:r>
+      <w:r>
+        <w:rPr>
+          <w:rStyle w:val="opblock-summary-path"/>
+          <w:rFonts w:ascii="Cambria Math" w:hAnsi="Cambria Math" w:cs="Cambria Math"/>
+          <w:b/>
+          <w:bCs/>
+          <w:color w:val="3B4151"/>
+          <w:sz w:val="16"/>
+          <w:szCs w:val="16"/>
+          <w:shd w:val="clear" w:color="auto" w:fill="FAFAFA"/>
+        </w:rPr>
+        <w:t>​</w:t>
+      </w:r>
+      <w:r>
+        <w:rPr>
+          <w:rStyle w:val="opblock-summary-path"/>
+          <w:rFonts w:ascii="Courier New" w:hAnsi="Courier New" w:cs="Courier New"/>
+          <w:b/>
+          <w:bCs/>
+          <w:color w:val="3B4151"/>
+          <w:sz w:val="16"/>
+          <w:szCs w:val="16"/>
+          <w:shd w:val="clear" w:color="auto" w:fill="FAFAFA"/>
+        </w:rPr>
+        <w:t>/Car</w:t>
+      </w:r>
+      <w:r>
+        <w:rPr>
+          <w:rStyle w:val="opblock-summary-path"/>
+          <w:rFonts w:ascii="Cambria Math" w:hAnsi="Cambria Math" w:cs="Cambria Math"/>
+          <w:b/>
+          <w:bCs/>
+          <w:color w:val="3B4151"/>
+          <w:sz w:val="16"/>
+          <w:szCs w:val="16"/>
+          <w:shd w:val="clear" w:color="auto" w:fill="FAFAFA"/>
+        </w:rPr>
+        <w:t>​</w:t>
+      </w:r>
+      <w:r>
+        <w:rPr>
+          <w:rStyle w:val="opblock-summary-path"/>
+          <w:rFonts w:ascii="Courier New" w:hAnsi="Courier New" w:cs="Courier New"/>
+          <w:b/>
+          <w:bCs/>
+          <w:color w:val="3B4151"/>
+          <w:sz w:val="16"/>
+          <w:szCs w:val="16"/>
+          <w:shd w:val="clear" w:color="auto" w:fill="FAFAFA"/>
+        </w:rPr>
+        <w:t>/</w:t>
+      </w:r>
+      <w:proofErr w:type="spellStart"/>
+      <w:r>
+        <w:rPr>
+          <w:rStyle w:val="opblock-summary-path"/>
+          <w:rFonts w:ascii="Courier New" w:hAnsi="Courier New" w:cs="Courier New"/>
+          <w:b/>
+          <w:bCs/>
+          <w:color w:val="3B4151"/>
+          <w:sz w:val="16"/>
+          <w:szCs w:val="16"/>
+          <w:shd w:val="clear" w:color="auto" w:fill="FAFAFA"/>
+        </w:rPr>
+        <w:t>Delete</w:t>
+      </w:r>
+      <w:proofErr w:type="spellEnd"/>
+      <w:r>
+        <w:rPr>
+          <w:rStyle w:val="opblock-summary-path"/>
+          <w:rFonts w:ascii="Cambria Math" w:hAnsi="Cambria Math" w:cs="Cambria Math"/>
+          <w:b/>
+          <w:bCs/>
+          <w:color w:val="3B4151"/>
+          <w:sz w:val="16"/>
+          <w:szCs w:val="16"/>
+          <w:shd w:val="clear" w:color="auto" w:fill="FAFAFA"/>
+        </w:rPr>
+        <w:t>​</w:t>
+      </w:r>
+      <w:r>
+        <w:rPr>
+          <w:rStyle w:val="opblock-summary-path"/>
+          <w:rFonts w:ascii="Courier New" w:hAnsi="Courier New" w:cs="Courier New"/>
+          <w:b/>
+          <w:bCs/>
+          <w:color w:val="3B4151"/>
+          <w:sz w:val="16"/>
+          <w:szCs w:val="16"/>
+          <w:shd w:val="clear" w:color="auto" w:fill="FAFAFA"/>
+        </w:rPr>
+        <w:t>/{id}</w:t>
+      </w:r>
+    </w:p>
+    <w:p>
+      <w:pPr>
+        <w:pStyle w:val="Nagwek4"/>
+        <w:spacing w:before="0" w:after="75"/>
+        <w:rPr>
+          <w:rFonts w:ascii="Arial" w:hAnsi="Arial" w:cs="Arial"/>
+          <w:color w:val="3B4151"/>
+          <w:sz w:val="24"/>
+          <w:szCs w:val="24"/>
+          <w:shd w:val="clear" w:color="auto" w:fill="FAFAFA"/>
+        </w:rPr>
+      </w:pPr>
+      <w:proofErr w:type="spellStart"/>
+      <w:r>
+        <w:rPr>
+          <w:rFonts w:ascii="Arial" w:hAnsi="Arial" w:cs="Arial"/>
+          <w:color w:val="3B4151"/>
+          <w:sz w:val="24"/>
+          <w:szCs w:val="24"/>
+          <w:shd w:val="clear" w:color="auto" w:fill="FAFAFA"/>
+        </w:rPr>
+        <w:t>Clients</w:t>
+      </w:r>
+      <w:proofErr w:type="spellEnd"/>
+    </w:p>
+    <w:p>
+      <w:pPr>
+        <w:rPr>
+          <w:rFonts w:ascii="Arial" w:hAnsi="Arial" w:cs="Arial"/>
+          <w:color w:val="3B4151"/>
+          <w:sz w:val="20"/>
+          <w:szCs w:val="20"/>
+          <w:shd w:val="clear" w:color="auto" w:fill="FAFAFA"/>
+        </w:rPr>
+      </w:pPr>
+      <w:r>
+        <w:rPr>
+          <w:rStyle w:val="opblock-summary-method"/>
+          <w:rFonts w:ascii="Arial" w:hAnsi="Arial" w:cs="Arial"/>
+          <w:b/>
+          <w:bCs/>
+          <w:color w:val="FFFFFF"/>
+          <w:sz w:val="16"/>
+          <w:szCs w:val="16"/>
+          <w:shd w:val="clear" w:color="auto" w:fill="61AFFE"/>
+        </w:rPr>
+        <w:t>GET</w:t>
+      </w:r>
+      <w:r>
+        <w:rPr>
+          <w:rStyle w:val="opblock-summary-path"/>
+          <w:rFonts w:ascii="Cambria Math" w:hAnsi="Cambria Math" w:cs="Cambria Math"/>
+          <w:b/>
+          <w:bCs/>
+          <w:color w:val="3B4151"/>
+          <w:sz w:val="16"/>
+          <w:szCs w:val="16"/>
+          <w:shd w:val="clear" w:color="auto" w:fill="FAFAFA"/>
+        </w:rPr>
+        <w:t>​</w:t>
+      </w:r>
+      <w:r>
+        <w:rPr>
+          <w:rStyle w:val="opblock-summary-path"/>
+          <w:rFonts w:ascii="Courier New" w:hAnsi="Courier New" w:cs="Courier New"/>
+          <w:b/>
+          <w:bCs/>
+          <w:color w:val="3B4151"/>
+          <w:sz w:val="16"/>
+          <w:szCs w:val="16"/>
+          <w:shd w:val="clear" w:color="auto" w:fill="FAFAFA"/>
+        </w:rPr>
+        <w:t>/</w:t>
+      </w:r>
+      <w:proofErr w:type="spellStart"/>
+      <w:r>
+        <w:rPr>
+          <w:rStyle w:val="opblock-summary-path"/>
+          <w:rFonts w:ascii="Courier New" w:hAnsi="Courier New" w:cs="Courier New"/>
+          <w:b/>
+          <w:bCs/>
+          <w:color w:val="3B4151"/>
+          <w:sz w:val="16"/>
+          <w:szCs w:val="16"/>
+          <w:shd w:val="clear" w:color="auto" w:fill="FAFAFA"/>
+        </w:rPr>
+        <w:t>Clients</w:t>
+      </w:r>
+      <w:proofErr w:type="spellEnd"/>
+      <w:r>
+        <w:rPr>
+          <w:rStyle w:val="opblock-summary-path"/>
+          <w:rFonts w:ascii="Cambria Math" w:hAnsi="Cambria Math" w:cs="Cambria Math"/>
+          <w:b/>
+          <w:bCs/>
+          <w:color w:val="3B4151"/>
+          <w:sz w:val="16"/>
+          <w:szCs w:val="16"/>
+          <w:shd w:val="clear" w:color="auto" w:fill="FAFAFA"/>
+        </w:rPr>
+        <w:t>​</w:t>
+      </w:r>
+      <w:r>
+        <w:rPr>
+          <w:rStyle w:val="opblock-summary-path"/>
+          <w:rFonts w:ascii="Courier New" w:hAnsi="Courier New" w:cs="Courier New"/>
+          <w:b/>
+          <w:bCs/>
+          <w:color w:val="3B4151"/>
+          <w:sz w:val="16"/>
+          <w:szCs w:val="16"/>
+          <w:shd w:val="clear" w:color="auto" w:fill="FAFAFA"/>
+        </w:rPr>
+        <w:t>/</w:t>
+      </w:r>
+      <w:proofErr w:type="spellStart"/>
+      <w:r>
+        <w:rPr>
+          <w:rStyle w:val="opblock-summary-path"/>
+          <w:rFonts w:ascii="Courier New" w:hAnsi="Courier New" w:cs="Courier New"/>
+          <w:b/>
+          <w:bCs/>
+          <w:color w:val="3B4151"/>
+          <w:sz w:val="16"/>
+          <w:szCs w:val="16"/>
+          <w:shd w:val="clear" w:color="auto" w:fill="FAFAFA"/>
+        </w:rPr>
+        <w:t>GetMyProfile</w:t>
+      </w:r>
+      <w:proofErr w:type="spellEnd"/>
+    </w:p>
+    <w:p>
+      <w:pPr>
+        <w:rPr>
+          <w:rFonts w:ascii="Arial" w:hAnsi="Arial" w:cs="Arial"/>
+          <w:color w:val="3B4151"/>
+          <w:sz w:val="20"/>
+          <w:szCs w:val="20"/>
+          <w:shd w:val="clear" w:color="auto" w:fill="FAFAFA"/>
+        </w:rPr>
+      </w:pPr>
+      <w:r>
+        <w:rPr>
+          <w:rStyle w:val="opblock-summary-method"/>
+          <w:rFonts w:ascii="Arial" w:hAnsi="Arial" w:cs="Arial"/>
+          <w:b/>
+          <w:bCs/>
+          <w:color w:val="FFFFFF"/>
+          <w:sz w:val="16"/>
+          <w:szCs w:val="16"/>
+          <w:shd w:val="clear" w:color="auto" w:fill="FCA130"/>
+        </w:rPr>
+        <w:t>PUT</w:t>
+      </w:r>
+      <w:r>
+        <w:rPr>
+          <w:rStyle w:val="opblock-summary-path"/>
+          <w:rFonts w:ascii="Cambria Math" w:hAnsi="Cambria Math" w:cs="Cambria Math"/>
+          <w:b/>
+          <w:bCs/>
+          <w:color w:val="3B4151"/>
+          <w:sz w:val="16"/>
+          <w:szCs w:val="16"/>
+          <w:shd w:val="clear" w:color="auto" w:fill="FAFAFA"/>
+        </w:rPr>
+        <w:t>​</w:t>
+      </w:r>
+      <w:r>
+        <w:rPr>
+          <w:rStyle w:val="opblock-summary-path"/>
+          <w:rFonts w:ascii="Courier New" w:hAnsi="Courier New" w:cs="Courier New"/>
+          <w:b/>
+          <w:bCs/>
+          <w:color w:val="3B4151"/>
+          <w:sz w:val="16"/>
+          <w:szCs w:val="16"/>
+          <w:shd w:val="clear" w:color="auto" w:fill="FAFAFA"/>
+        </w:rPr>
+        <w:t>/</w:t>
+      </w:r>
+      <w:proofErr w:type="spellStart"/>
+      <w:r>
+        <w:rPr>
+          <w:rStyle w:val="opblock-summary-path"/>
+          <w:rFonts w:ascii="Courier New" w:hAnsi="Courier New" w:cs="Courier New"/>
+          <w:b/>
+          <w:bCs/>
+          <w:color w:val="3B4151"/>
+          <w:sz w:val="16"/>
+          <w:szCs w:val="16"/>
+          <w:shd w:val="clear" w:color="auto" w:fill="FAFAFA"/>
+        </w:rPr>
+        <w:t>Clients</w:t>
+      </w:r>
+      <w:proofErr w:type="spellEnd"/>
+      <w:r>
+        <w:rPr>
+          <w:rStyle w:val="opblock-summary-path"/>
+          <w:rFonts w:ascii="Cambria Math" w:hAnsi="Cambria Math" w:cs="Cambria Math"/>
+          <w:b/>
+          <w:bCs/>
+          <w:color w:val="3B4151"/>
+          <w:sz w:val="16"/>
+          <w:szCs w:val="16"/>
+          <w:shd w:val="clear" w:color="auto" w:fill="FAFAFA"/>
+        </w:rPr>
+        <w:t>​</w:t>
+      </w:r>
+      <w:r>
+        <w:rPr>
+          <w:rStyle w:val="opblock-summary-path"/>
+          <w:rFonts w:ascii="Courier New" w:hAnsi="Courier New" w:cs="Courier New"/>
+          <w:b/>
+          <w:bCs/>
+          <w:color w:val="3B4151"/>
+          <w:sz w:val="16"/>
+          <w:szCs w:val="16"/>
+          <w:shd w:val="clear" w:color="auto" w:fill="FAFAFA"/>
+        </w:rPr>
+        <w:t>/</w:t>
+      </w:r>
+      <w:proofErr w:type="spellStart"/>
+      <w:r>
+        <w:rPr>
+          <w:rStyle w:val="opblock-summary-path"/>
+          <w:rFonts w:ascii="Courier New" w:hAnsi="Courier New" w:cs="Courier New"/>
+          <w:b/>
+          <w:bCs/>
+          <w:color w:val="3B4151"/>
+          <w:sz w:val="16"/>
+          <w:szCs w:val="16"/>
+          <w:shd w:val="clear" w:color="auto" w:fill="FAFAFA"/>
+        </w:rPr>
+        <w:t>UpdatePhoto</w:t>
+      </w:r>
+      <w:proofErr w:type="spellEnd"/>
+    </w:p>
+    <w:p>
+      <w:pPr>
+        <w:pStyle w:val="Nagwek4"/>
+        <w:spacing w:before="0" w:after="75"/>
+        <w:rPr>
+          <w:rFonts w:ascii="Arial" w:hAnsi="Arial" w:cs="Arial"/>
+          <w:color w:val="3B4151"/>
+          <w:sz w:val="24"/>
+          <w:szCs w:val="24"/>
+          <w:shd w:val="clear" w:color="auto" w:fill="FAFAFA"/>
+        </w:rPr>
+      </w:pPr>
+      <w:proofErr w:type="spellStart"/>
+      <w:r>
+        <w:rPr>
+          <w:rFonts w:ascii="Arial" w:hAnsi="Arial" w:cs="Arial"/>
+          <w:color w:val="3B4151"/>
+          <w:sz w:val="24"/>
+          <w:szCs w:val="24"/>
+          <w:shd w:val="clear" w:color="auto" w:fill="FAFAFA"/>
+        </w:rPr>
+        <w:t>Discounts</w:t>
+      </w:r>
+      <w:proofErr w:type="spellEnd"/>
+    </w:p>
+    <w:p>
+      <w:pPr>
+        <w:rPr>
+          <w:rFonts w:ascii="Arial" w:hAnsi="Arial" w:cs="Arial"/>
+          <w:color w:val="3B4151"/>
+          <w:sz w:val="20"/>
+          <w:szCs w:val="20"/>
+          <w:shd w:val="clear" w:color="auto" w:fill="FAFAFA"/>
+        </w:rPr>
+      </w:pPr>
+      <w:r>
+        <w:rPr>
+          <w:rStyle w:val="opblock-summary-method"/>
+          <w:rFonts w:ascii="Arial" w:hAnsi="Arial" w:cs="Arial"/>
+          <w:b/>
+          <w:bCs/>
+          <w:color w:val="FFFFFF"/>
+          <w:sz w:val="16"/>
+          <w:szCs w:val="16"/>
+          <w:shd w:val="clear" w:color="auto" w:fill="61AFFE"/>
+        </w:rPr>
+        <w:t>GET</w:t>
+      </w:r>
+      <w:r>
+        <w:rPr>
+          <w:rStyle w:val="opblock-summary-path"/>
+          <w:rFonts w:ascii="Cambria Math" w:hAnsi="Cambria Math" w:cs="Cambria Math"/>
+          <w:b/>
+          <w:bCs/>
+          <w:color w:val="3B4151"/>
+          <w:sz w:val="16"/>
+          <w:szCs w:val="16"/>
+          <w:shd w:val="clear" w:color="auto" w:fill="FAFAFA"/>
+        </w:rPr>
+        <w:t>​</w:t>
+      </w:r>
+      <w:r>
+        <w:rPr>
+          <w:rStyle w:val="opblock-summary-path"/>
+          <w:rFonts w:ascii="Courier New" w:hAnsi="Courier New" w:cs="Courier New"/>
+          <w:b/>
+          <w:bCs/>
+          <w:color w:val="3B4151"/>
+          <w:sz w:val="16"/>
+          <w:szCs w:val="16"/>
+          <w:shd w:val="clear" w:color="auto" w:fill="FAFAFA"/>
+        </w:rPr>
+        <w:t>/</w:t>
+      </w:r>
+      <w:proofErr w:type="spellStart"/>
+      <w:r>
+        <w:rPr>
+          <w:rStyle w:val="opblock-summary-path"/>
+          <w:rFonts w:ascii="Courier New" w:hAnsi="Courier New" w:cs="Courier New"/>
+          <w:b/>
+          <w:bCs/>
+          <w:color w:val="3B4151"/>
+          <w:sz w:val="16"/>
+          <w:szCs w:val="16"/>
+          <w:shd w:val="clear" w:color="auto" w:fill="FAFAFA"/>
+        </w:rPr>
+        <w:t>Discounts</w:t>
+      </w:r>
+      <w:proofErr w:type="spellEnd"/>
+      <w:r>
+        <w:rPr>
+          <w:rStyle w:val="opblock-summary-path"/>
+          <w:rFonts w:ascii="Cambria Math" w:hAnsi="Cambria Math" w:cs="Cambria Math"/>
+          <w:b/>
+          <w:bCs/>
+          <w:color w:val="3B4151"/>
+          <w:sz w:val="16"/>
+          <w:szCs w:val="16"/>
+          <w:shd w:val="clear" w:color="auto" w:fill="FAFAFA"/>
+        </w:rPr>
+        <w:t>​</w:t>
+      </w:r>
+      <w:r>
+        <w:rPr>
+          <w:rStyle w:val="opblock-summary-path"/>
+          <w:rFonts w:ascii="Courier New" w:hAnsi="Courier New" w:cs="Courier New"/>
+          <w:b/>
+          <w:bCs/>
+          <w:color w:val="3B4151"/>
+          <w:sz w:val="16"/>
+          <w:szCs w:val="16"/>
+          <w:shd w:val="clear" w:color="auto" w:fill="FAFAFA"/>
+        </w:rPr>
+        <w:t>/</w:t>
+      </w:r>
+      <w:proofErr w:type="spellStart"/>
+      <w:r>
+        <w:rPr>
+          <w:rStyle w:val="opblock-summary-path"/>
+          <w:rFonts w:ascii="Courier New" w:hAnsi="Courier New" w:cs="Courier New"/>
+          <w:b/>
+          <w:bCs/>
+          <w:color w:val="3B4151"/>
+          <w:sz w:val="16"/>
+          <w:szCs w:val="16"/>
+          <w:shd w:val="clear" w:color="auto" w:fill="FAFAFA"/>
+        </w:rPr>
+        <w:t>Verify</w:t>
+      </w:r>
+      <w:proofErr w:type="spellEnd"/>
+    </w:p>
+    <w:p>
+      <w:pPr>
+        <w:rPr>
+          <w:rFonts w:ascii="Arial" w:hAnsi="Arial" w:cs="Arial"/>
+          <w:color w:val="3B4151"/>
+          <w:sz w:val="20"/>
+          <w:szCs w:val="20"/>
+          <w:shd w:val="clear" w:color="auto" w:fill="FAFAFA"/>
+        </w:rPr>
+      </w:pPr>
+      <w:r>
+        <w:rPr>
+          <w:rStyle w:val="opblock-summary-method"/>
+          <w:rFonts w:ascii="Arial" w:hAnsi="Arial" w:cs="Arial"/>
+          <w:b/>
+          <w:bCs/>
+          <w:color w:val="FFFFFF"/>
+          <w:sz w:val="16"/>
+          <w:szCs w:val="16"/>
+          <w:shd w:val="clear" w:color="auto" w:fill="49CC90"/>
+        </w:rPr>
+        <w:t>POST</w:t>
+      </w:r>
+      <w:r>
+        <w:rPr>
+          <w:rStyle w:val="opblock-summary-path"/>
+          <w:rFonts w:ascii="Cambria Math" w:hAnsi="Cambria Math" w:cs="Cambria Math"/>
+          <w:b/>
+          <w:bCs/>
+          <w:color w:val="3B4151"/>
+          <w:sz w:val="16"/>
+          <w:szCs w:val="16"/>
+          <w:shd w:val="clear" w:color="auto" w:fill="FAFAFA"/>
+        </w:rPr>
+        <w:t>​</w:t>
+      </w:r>
+      <w:r>
+        <w:rPr>
+          <w:rStyle w:val="opblock-summary-path"/>
+          <w:rFonts w:ascii="Courier New" w:hAnsi="Courier New" w:cs="Courier New"/>
+          <w:b/>
+          <w:bCs/>
+          <w:color w:val="3B4151"/>
+          <w:sz w:val="16"/>
+          <w:szCs w:val="16"/>
+          <w:shd w:val="clear" w:color="auto" w:fill="FAFAFA"/>
+        </w:rPr>
+        <w:t>/</w:t>
+      </w:r>
+      <w:proofErr w:type="spellStart"/>
+      <w:r>
+        <w:rPr>
+          <w:rStyle w:val="opblock-summary-path"/>
+          <w:rFonts w:ascii="Courier New" w:hAnsi="Courier New" w:cs="Courier New"/>
+          <w:b/>
+          <w:bCs/>
+          <w:color w:val="3B4151"/>
+          <w:sz w:val="16"/>
+          <w:szCs w:val="16"/>
+          <w:shd w:val="clear" w:color="auto" w:fill="FAFAFA"/>
+        </w:rPr>
+        <w:t>Discounts</w:t>
+      </w:r>
+      <w:proofErr w:type="spellEnd"/>
+      <w:r>
+        <w:rPr>
+          <w:rStyle w:val="opblock-summary-path"/>
+          <w:rFonts w:ascii="Cambria Math" w:hAnsi="Cambria Math" w:cs="Cambria Math"/>
+          <w:b/>
+          <w:bCs/>
+          <w:color w:val="3B4151"/>
+          <w:sz w:val="16"/>
+          <w:szCs w:val="16"/>
+          <w:shd w:val="clear" w:color="auto" w:fill="FAFAFA"/>
+        </w:rPr>
+        <w:t>​</w:t>
+      </w:r>
+      <w:r>
+        <w:rPr>
+          <w:rStyle w:val="opblock-summary-path"/>
+          <w:rFonts w:ascii="Courier New" w:hAnsi="Courier New" w:cs="Courier New"/>
+          <w:b/>
+          <w:bCs/>
+          <w:color w:val="3B4151"/>
+          <w:sz w:val="16"/>
+          <w:szCs w:val="16"/>
+          <w:shd w:val="clear" w:color="auto" w:fill="FAFAFA"/>
+        </w:rPr>
+        <w:t>/</w:t>
+      </w:r>
+      <w:proofErr w:type="spellStart"/>
+      <w:r>
+        <w:rPr>
+          <w:rStyle w:val="opblock-summary-path"/>
+          <w:rFonts w:ascii="Courier New" w:hAnsi="Courier New" w:cs="Courier New"/>
+          <w:b/>
+          <w:bCs/>
+          <w:color w:val="3B4151"/>
+          <w:sz w:val="16"/>
+          <w:szCs w:val="16"/>
+          <w:shd w:val="clear" w:color="auto" w:fill="FAFAFA"/>
+        </w:rPr>
+        <w:t>AddToOrder</w:t>
+      </w:r>
+      <w:proofErr w:type="spellEnd"/>
+    </w:p>
+    <w:p>
+      <w:pPr>
+        <w:pStyle w:val="Nagwek4"/>
+        <w:spacing w:before="0" w:after="75"/>
+        <w:rPr>
+          <w:rFonts w:ascii="Arial" w:hAnsi="Arial" w:cs="Arial"/>
+          <w:color w:val="3B4151"/>
+          <w:sz w:val="24"/>
+          <w:szCs w:val="24"/>
+          <w:shd w:val="clear" w:color="auto" w:fill="FAFAFA"/>
+        </w:rPr>
+      </w:pPr>
+      <w:r>
+        <w:rPr>
+          <w:rFonts w:ascii="Arial" w:hAnsi="Arial" w:cs="Arial"/>
+          <w:color w:val="3B4151"/>
+          <w:sz w:val="24"/>
+          <w:szCs w:val="24"/>
+          <w:shd w:val="clear" w:color="auto" w:fill="FAFAFA"/>
+        </w:rPr>
+        <w:t>Driver</w:t>
+      </w:r>
+    </w:p>
+    <w:p>
+      <w:pPr>
+        <w:rPr>
+          <w:rFonts w:ascii="Arial" w:hAnsi="Arial" w:cs="Arial"/>
+          <w:color w:val="3B4151"/>
+          <w:sz w:val="20"/>
+          <w:szCs w:val="20"/>
+          <w:shd w:val="clear" w:color="auto" w:fill="FAFAFA"/>
+        </w:rPr>
+      </w:pPr>
+      <w:r>
+        <w:rPr>
+          <w:rStyle w:val="opblock-summary-method"/>
+          <w:rFonts w:ascii="Arial" w:hAnsi="Arial" w:cs="Arial"/>
+          <w:b/>
+          <w:bCs/>
+          <w:color w:val="FFFFFF"/>
+          <w:sz w:val="16"/>
+          <w:szCs w:val="16"/>
+          <w:shd w:val="clear" w:color="auto" w:fill="61AFFE"/>
+        </w:rPr>
+        <w:t>GET</w:t>
+      </w:r>
+      <w:r>
+        <w:rPr>
+          <w:rStyle w:val="opblock-summary-path"/>
+          <w:rFonts w:ascii="Cambria Math" w:hAnsi="Cambria Math" w:cs="Cambria Math"/>
+          <w:b/>
+          <w:bCs/>
+          <w:color w:val="3B4151"/>
+          <w:sz w:val="16"/>
+          <w:szCs w:val="16"/>
+          <w:shd w:val="clear" w:color="auto" w:fill="FAFAFA"/>
+        </w:rPr>
+        <w:t>​</w:t>
+      </w:r>
+      <w:r>
+        <w:rPr>
+          <w:rStyle w:val="opblock-summary-path"/>
+          <w:rFonts w:ascii="Courier New" w:hAnsi="Courier New" w:cs="Courier New"/>
+          <w:b/>
+          <w:bCs/>
+          <w:color w:val="3B4151"/>
+          <w:sz w:val="16"/>
+          <w:szCs w:val="16"/>
+          <w:shd w:val="clear" w:color="auto" w:fill="FAFAFA"/>
+        </w:rPr>
+        <w:t>/Driver</w:t>
+      </w:r>
+      <w:r>
+        <w:rPr>
+          <w:rStyle w:val="opblock-summary-path"/>
+          <w:rFonts w:ascii="Cambria Math" w:hAnsi="Cambria Math" w:cs="Cambria Math"/>
+          <w:b/>
+          <w:bCs/>
+          <w:color w:val="3B4151"/>
+          <w:sz w:val="16"/>
+          <w:szCs w:val="16"/>
+          <w:shd w:val="clear" w:color="auto" w:fill="FAFAFA"/>
+        </w:rPr>
+        <w:t>​</w:t>
+      </w:r>
+      <w:r>
+        <w:rPr>
+          <w:rStyle w:val="opblock-summary-path"/>
+          <w:rFonts w:ascii="Courier New" w:hAnsi="Courier New" w:cs="Courier New"/>
+          <w:b/>
+          <w:bCs/>
+          <w:color w:val="3B4151"/>
+          <w:sz w:val="16"/>
+          <w:szCs w:val="16"/>
+          <w:shd w:val="clear" w:color="auto" w:fill="FAFAFA"/>
+        </w:rPr>
+        <w:t>/</w:t>
+      </w:r>
+      <w:proofErr w:type="spellStart"/>
+      <w:r>
+        <w:rPr>
+          <w:rStyle w:val="opblock-summary-path"/>
+          <w:rFonts w:ascii="Courier New" w:hAnsi="Courier New" w:cs="Courier New"/>
+          <w:b/>
+          <w:bCs/>
+          <w:color w:val="3B4151"/>
+          <w:sz w:val="16"/>
+          <w:szCs w:val="16"/>
+          <w:shd w:val="clear" w:color="auto" w:fill="FAFAFA"/>
+        </w:rPr>
+        <w:t>GetNerbyDriveres</w:t>
+      </w:r>
+      <w:proofErr w:type="spellEnd"/>
+    </w:p>
+    <w:p>
+      <w:pPr>
+        <w:rPr>
+          <w:rFonts w:ascii="Arial" w:hAnsi="Arial" w:cs="Arial"/>
+          <w:color w:val="3B4151"/>
+          <w:sz w:val="20"/>
+          <w:szCs w:val="20"/>
+          <w:shd w:val="clear" w:color="auto" w:fill="FAFAFA"/>
+        </w:rPr>
+      </w:pPr>
+      <w:r>
+        <w:rPr>
+          <w:rStyle w:val="opblock-summary-method"/>
+          <w:rFonts w:ascii="Arial" w:hAnsi="Arial" w:cs="Arial"/>
+          <w:b/>
+          <w:bCs/>
+          <w:color w:val="FFFFFF"/>
+          <w:sz w:val="16"/>
+          <w:szCs w:val="16"/>
+          <w:shd w:val="clear" w:color="auto" w:fill="61AFFE"/>
+        </w:rPr>
+        <w:lastRenderedPageBreak/>
+        <w:t>GET</w:t>
+      </w:r>
+      <w:r>
+        <w:rPr>
+          <w:rStyle w:val="opblock-summary-path"/>
+          <w:rFonts w:ascii="Cambria Math" w:hAnsi="Cambria Math" w:cs="Cambria Math"/>
+          <w:b/>
+          <w:bCs/>
+          <w:color w:val="3B4151"/>
+          <w:sz w:val="16"/>
+          <w:szCs w:val="16"/>
+          <w:shd w:val="clear" w:color="auto" w:fill="FAFAFA"/>
+        </w:rPr>
+        <w:t>​</w:t>
+      </w:r>
+      <w:r>
+        <w:rPr>
+          <w:rStyle w:val="opblock-summary-path"/>
+          <w:rFonts w:ascii="Courier New" w:hAnsi="Courier New" w:cs="Courier New"/>
+          <w:b/>
+          <w:bCs/>
+          <w:color w:val="3B4151"/>
+          <w:sz w:val="16"/>
+          <w:szCs w:val="16"/>
+          <w:shd w:val="clear" w:color="auto" w:fill="FAFAFA"/>
+        </w:rPr>
+        <w:t>/Driver</w:t>
+      </w:r>
+      <w:r>
+        <w:rPr>
+          <w:rStyle w:val="opblock-summary-path"/>
+          <w:rFonts w:ascii="Cambria Math" w:hAnsi="Cambria Math" w:cs="Cambria Math"/>
+          <w:b/>
+          <w:bCs/>
+          <w:color w:val="3B4151"/>
+          <w:sz w:val="16"/>
+          <w:szCs w:val="16"/>
+          <w:shd w:val="clear" w:color="auto" w:fill="FAFAFA"/>
+        </w:rPr>
+        <w:t>​</w:t>
+      </w:r>
+      <w:r>
+        <w:rPr>
+          <w:rStyle w:val="opblock-summary-path"/>
+          <w:rFonts w:ascii="Courier New" w:hAnsi="Courier New" w:cs="Courier New"/>
+          <w:b/>
+          <w:bCs/>
+          <w:color w:val="3B4151"/>
+          <w:sz w:val="16"/>
+          <w:szCs w:val="16"/>
+          <w:shd w:val="clear" w:color="auto" w:fill="FAFAFA"/>
+        </w:rPr>
+        <w:t>/</w:t>
+      </w:r>
+      <w:proofErr w:type="spellStart"/>
+      <w:r>
+        <w:rPr>
+          <w:rStyle w:val="opblock-summary-path"/>
+          <w:rFonts w:ascii="Courier New" w:hAnsi="Courier New" w:cs="Courier New"/>
+          <w:b/>
+          <w:bCs/>
+          <w:color w:val="3B4151"/>
+          <w:sz w:val="16"/>
+          <w:szCs w:val="16"/>
+          <w:shd w:val="clear" w:color="auto" w:fill="FAFAFA"/>
+        </w:rPr>
+        <w:t>GetProfile</w:t>
+      </w:r>
+      <w:proofErr w:type="spellEnd"/>
+    </w:p>
+    <w:p>
+      <w:pPr>
+        <w:pStyle w:val="Nagwek4"/>
+        <w:spacing w:before="0" w:after="75"/>
+        <w:rPr>
+          <w:rFonts w:ascii="Arial" w:hAnsi="Arial" w:cs="Arial"/>
+          <w:color w:val="3B4151"/>
+          <w:sz w:val="24"/>
+          <w:szCs w:val="24"/>
+          <w:shd w:val="clear" w:color="auto" w:fill="FAFAFA"/>
+        </w:rPr>
+      </w:pPr>
+      <w:proofErr w:type="spellStart"/>
+      <w:r>
+        <w:rPr>
+          <w:rFonts w:ascii="Arial" w:hAnsi="Arial" w:cs="Arial"/>
+          <w:color w:val="3B4151"/>
+          <w:sz w:val="24"/>
+          <w:szCs w:val="24"/>
+          <w:shd w:val="clear" w:color="auto" w:fill="FAFAFA"/>
+        </w:rPr>
+        <w:t>Location</w:t>
+      </w:r>
+      <w:proofErr w:type="spellEnd"/>
+    </w:p>
+    <w:p>
+      <w:pPr>
+        <w:rPr>
+          <w:rFonts w:ascii="Arial" w:hAnsi="Arial" w:cs="Arial"/>
+          <w:color w:val="3B4151"/>
+          <w:sz w:val="20"/>
+          <w:szCs w:val="20"/>
+          <w:shd w:val="clear" w:color="auto" w:fill="FAFAFA"/>
+        </w:rPr>
+      </w:pPr>
+      <w:r>
+        <w:rPr>
+          <w:rStyle w:val="opblock-summary-method"/>
+          <w:rFonts w:ascii="Arial" w:hAnsi="Arial" w:cs="Arial"/>
+          <w:b/>
+          <w:bCs/>
+          <w:color w:val="FFFFFF"/>
+          <w:sz w:val="16"/>
+          <w:szCs w:val="16"/>
+          <w:shd w:val="clear" w:color="auto" w:fill="49CC90"/>
+        </w:rPr>
+        <w:t>POST</w:t>
+      </w:r>
+      <w:r>
+        <w:rPr>
+          <w:rStyle w:val="opblock-summary-path"/>
+          <w:rFonts w:ascii="Cambria Math" w:hAnsi="Cambria Math" w:cs="Cambria Math"/>
+          <w:b/>
+          <w:bCs/>
+          <w:color w:val="3B4151"/>
+          <w:sz w:val="16"/>
+          <w:szCs w:val="16"/>
+          <w:shd w:val="clear" w:color="auto" w:fill="FAFAFA"/>
+        </w:rPr>
+        <w:t>​</w:t>
+      </w:r>
+      <w:r>
+        <w:rPr>
+          <w:rStyle w:val="opblock-summary-path"/>
+          <w:rFonts w:ascii="Courier New" w:hAnsi="Courier New" w:cs="Courier New"/>
+          <w:b/>
+          <w:bCs/>
+          <w:color w:val="3B4151"/>
+          <w:sz w:val="16"/>
+          <w:szCs w:val="16"/>
+          <w:shd w:val="clear" w:color="auto" w:fill="FAFAFA"/>
+        </w:rPr>
+        <w:t>/</w:t>
+      </w:r>
+      <w:proofErr w:type="spellStart"/>
+      <w:r>
+        <w:rPr>
+          <w:rStyle w:val="opblock-summary-path"/>
+          <w:rFonts w:ascii="Courier New" w:hAnsi="Courier New" w:cs="Courier New"/>
+          <w:b/>
+          <w:bCs/>
+          <w:color w:val="3B4151"/>
+          <w:sz w:val="16"/>
+          <w:szCs w:val="16"/>
+          <w:shd w:val="clear" w:color="auto" w:fill="FAFAFA"/>
+        </w:rPr>
+        <w:t>Location</w:t>
+      </w:r>
+      <w:proofErr w:type="spellEnd"/>
+      <w:r>
+        <w:rPr>
+          <w:rStyle w:val="opblock-summary-path"/>
+          <w:rFonts w:ascii="Cambria Math" w:hAnsi="Cambria Math" w:cs="Cambria Math"/>
+          <w:b/>
+          <w:bCs/>
+          <w:color w:val="3B4151"/>
+          <w:sz w:val="16"/>
+          <w:szCs w:val="16"/>
+          <w:shd w:val="clear" w:color="auto" w:fill="FAFAFA"/>
+        </w:rPr>
+        <w:t>​</w:t>
+      </w:r>
+      <w:r>
+        <w:rPr>
+          <w:rStyle w:val="opblock-summary-path"/>
+          <w:rFonts w:ascii="Courier New" w:hAnsi="Courier New" w:cs="Courier New"/>
+          <w:b/>
+          <w:bCs/>
+          <w:color w:val="3B4151"/>
+          <w:sz w:val="16"/>
+          <w:szCs w:val="16"/>
+          <w:shd w:val="clear" w:color="auto" w:fill="FAFAFA"/>
+        </w:rPr>
+        <w:t>/</w:t>
+      </w:r>
+      <w:proofErr w:type="spellStart"/>
+      <w:r>
+        <w:rPr>
+          <w:rStyle w:val="opblock-summary-path"/>
+          <w:rFonts w:ascii="Courier New" w:hAnsi="Courier New" w:cs="Courier New"/>
+          <w:b/>
+          <w:bCs/>
+          <w:color w:val="3B4151"/>
+          <w:sz w:val="16"/>
+          <w:szCs w:val="16"/>
+          <w:shd w:val="clear" w:color="auto" w:fill="FAFAFA"/>
+        </w:rPr>
+        <w:t>SaveMyLocation</w:t>
+      </w:r>
+      <w:proofErr w:type="spellEnd"/>
+    </w:p>
+    <w:p>
+      <w:pPr>
+        <w:pStyle w:val="Nagwek4"/>
+        <w:spacing w:before="0" w:after="75"/>
+        <w:rPr>
+          <w:rFonts w:ascii="Arial" w:hAnsi="Arial" w:cs="Arial"/>
+          <w:color w:val="3B4151"/>
+          <w:sz w:val="24"/>
+          <w:szCs w:val="24"/>
+          <w:shd w:val="clear" w:color="auto" w:fill="FAFAFA"/>
+        </w:rPr>
+      </w:pPr>
+      <w:proofErr w:type="spellStart"/>
+      <w:r>
+        <w:rPr>
+          <w:rFonts w:ascii="Arial" w:hAnsi="Arial" w:cs="Arial"/>
+          <w:color w:val="3B4151"/>
+          <w:sz w:val="24"/>
+          <w:szCs w:val="24"/>
+          <w:shd w:val="clear" w:color="auto" w:fill="FAFAFA"/>
+        </w:rPr>
+        <w:t>Orders</w:t>
+      </w:r>
+      <w:proofErr w:type="spellEnd"/>
+    </w:p>
+    <w:p>
+      <w:pPr>
+        <w:rPr>
+          <w:rFonts w:ascii="Arial" w:hAnsi="Arial" w:cs="Arial"/>
+          <w:color w:val="3B4151"/>
+          <w:sz w:val="20"/>
+          <w:szCs w:val="20"/>
+          <w:shd w:val="clear" w:color="auto" w:fill="FAFAFA"/>
+        </w:rPr>
+      </w:pPr>
+      <w:r>
+        <w:rPr>
+          <w:rStyle w:val="opblock-summary-method"/>
+          <w:rFonts w:ascii="Arial" w:hAnsi="Arial" w:cs="Arial"/>
+          <w:b/>
+          <w:bCs/>
+          <w:color w:val="FFFFFF"/>
+          <w:sz w:val="16"/>
+          <w:szCs w:val="16"/>
+          <w:shd w:val="clear" w:color="auto" w:fill="61AFFE"/>
+        </w:rPr>
+        <w:t>GET</w:t>
+      </w:r>
+      <w:r>
+        <w:rPr>
+          <w:rStyle w:val="opblock-summary-path"/>
+          <w:rFonts w:ascii="Cambria Math" w:hAnsi="Cambria Math" w:cs="Cambria Math"/>
+          <w:b/>
+          <w:bCs/>
+          <w:color w:val="3B4151"/>
+          <w:sz w:val="16"/>
+          <w:szCs w:val="16"/>
+          <w:shd w:val="clear" w:color="auto" w:fill="FAFAFA"/>
+        </w:rPr>
+        <w:t>​</w:t>
+      </w:r>
+      <w:r>
+        <w:rPr>
+          <w:rStyle w:val="opblock-summary-path"/>
+          <w:rFonts w:ascii="Courier New" w:hAnsi="Courier New" w:cs="Courier New"/>
+          <w:b/>
+          <w:bCs/>
+          <w:color w:val="3B4151"/>
+          <w:sz w:val="16"/>
+          <w:szCs w:val="16"/>
+          <w:shd w:val="clear" w:color="auto" w:fill="FAFAFA"/>
+        </w:rPr>
+        <w:t>/</w:t>
+      </w:r>
+      <w:proofErr w:type="spellStart"/>
+      <w:r>
+        <w:rPr>
+          <w:rStyle w:val="opblock-summary-path"/>
+          <w:rFonts w:ascii="Courier New" w:hAnsi="Courier New" w:cs="Courier New"/>
+          <w:b/>
+          <w:bCs/>
+          <w:color w:val="3B4151"/>
+          <w:sz w:val="16"/>
+          <w:szCs w:val="16"/>
+          <w:shd w:val="clear" w:color="auto" w:fill="FAFAFA"/>
+        </w:rPr>
+        <w:t>Orders</w:t>
+      </w:r>
+      <w:proofErr w:type="spellEnd"/>
+      <w:r>
+        <w:rPr>
+          <w:rStyle w:val="opblock-summary-path"/>
+          <w:rFonts w:ascii="Cambria Math" w:hAnsi="Cambria Math" w:cs="Cambria Math"/>
+          <w:b/>
+          <w:bCs/>
+          <w:color w:val="3B4151"/>
+          <w:sz w:val="16"/>
+          <w:szCs w:val="16"/>
+          <w:shd w:val="clear" w:color="auto" w:fill="FAFAFA"/>
+        </w:rPr>
+        <w:t>​</w:t>
+      </w:r>
+      <w:r>
+        <w:rPr>
+          <w:rStyle w:val="opblock-summary-path"/>
+          <w:rFonts w:ascii="Courier New" w:hAnsi="Courier New" w:cs="Courier New"/>
+          <w:b/>
+          <w:bCs/>
+          <w:color w:val="3B4151"/>
+          <w:sz w:val="16"/>
+          <w:szCs w:val="16"/>
+          <w:shd w:val="clear" w:color="auto" w:fill="FAFAFA"/>
+        </w:rPr>
+        <w:t>/</w:t>
+      </w:r>
+      <w:proofErr w:type="spellStart"/>
+      <w:r>
+        <w:rPr>
+          <w:rStyle w:val="opblock-summary-path"/>
+          <w:rFonts w:ascii="Courier New" w:hAnsi="Courier New" w:cs="Courier New"/>
+          <w:b/>
+          <w:bCs/>
+          <w:color w:val="3B4151"/>
+          <w:sz w:val="16"/>
+          <w:szCs w:val="16"/>
+          <w:shd w:val="clear" w:color="auto" w:fill="FAFAFA"/>
+        </w:rPr>
+        <w:t>GetMyOrders</w:t>
+      </w:r>
+      <w:proofErr w:type="spellEnd"/>
+    </w:p>
+    <w:p>
+      <w:pPr>
+        <w:rPr>
+          <w:rFonts w:ascii="Arial" w:hAnsi="Arial" w:cs="Arial"/>
+          <w:color w:val="3B4151"/>
+          <w:sz w:val="20"/>
+          <w:szCs w:val="20"/>
+          <w:shd w:val="clear" w:color="auto" w:fill="FAFAFA"/>
+        </w:rPr>
+      </w:pPr>
+      <w:r>
+        <w:rPr>
+          <w:rStyle w:val="opblock-summary-method"/>
+          <w:rFonts w:ascii="Arial" w:hAnsi="Arial" w:cs="Arial"/>
+          <w:b/>
+          <w:bCs/>
+          <w:color w:val="FFFFFF"/>
+          <w:sz w:val="16"/>
+          <w:szCs w:val="16"/>
+          <w:shd w:val="clear" w:color="auto" w:fill="61AFFE"/>
+        </w:rPr>
+        <w:t>GET</w:t>
+      </w:r>
+      <w:r>
+        <w:rPr>
+          <w:rStyle w:val="opblock-summary-path"/>
+          <w:rFonts w:ascii="Cambria Math" w:hAnsi="Cambria Math" w:cs="Cambria Math"/>
+          <w:b/>
+          <w:bCs/>
+          <w:color w:val="3B4151"/>
+          <w:sz w:val="16"/>
+          <w:szCs w:val="16"/>
+          <w:shd w:val="clear" w:color="auto" w:fill="FAFAFA"/>
+        </w:rPr>
+        <w:t>​</w:t>
+      </w:r>
+      <w:r>
+        <w:rPr>
+          <w:rStyle w:val="opblock-summary-path"/>
+          <w:rFonts w:ascii="Courier New" w:hAnsi="Courier New" w:cs="Courier New"/>
+          <w:b/>
+          <w:bCs/>
+          <w:color w:val="3B4151"/>
+          <w:sz w:val="16"/>
+          <w:szCs w:val="16"/>
+          <w:shd w:val="clear" w:color="auto" w:fill="FAFAFA"/>
+        </w:rPr>
+        <w:t>/</w:t>
+      </w:r>
+      <w:proofErr w:type="spellStart"/>
+      <w:r>
+        <w:rPr>
+          <w:rStyle w:val="opblock-summary-path"/>
+          <w:rFonts w:ascii="Courier New" w:hAnsi="Courier New" w:cs="Courier New"/>
+          <w:b/>
+          <w:bCs/>
+          <w:color w:val="3B4151"/>
+          <w:sz w:val="16"/>
+          <w:szCs w:val="16"/>
+          <w:shd w:val="clear" w:color="auto" w:fill="FAFAFA"/>
+        </w:rPr>
+        <w:t>Orders</w:t>
+      </w:r>
+      <w:proofErr w:type="spellEnd"/>
+      <w:r>
+        <w:rPr>
+          <w:rStyle w:val="opblock-summary-path"/>
+          <w:rFonts w:ascii="Cambria Math" w:hAnsi="Cambria Math" w:cs="Cambria Math"/>
+          <w:b/>
+          <w:bCs/>
+          <w:color w:val="3B4151"/>
+          <w:sz w:val="16"/>
+          <w:szCs w:val="16"/>
+          <w:shd w:val="clear" w:color="auto" w:fill="FAFAFA"/>
+        </w:rPr>
+        <w:t>​</w:t>
+      </w:r>
+      <w:r>
+        <w:rPr>
+          <w:rStyle w:val="opblock-summary-path"/>
+          <w:rFonts w:ascii="Courier New" w:hAnsi="Courier New" w:cs="Courier New"/>
+          <w:b/>
+          <w:bCs/>
+          <w:color w:val="3B4151"/>
+          <w:sz w:val="16"/>
+          <w:szCs w:val="16"/>
+          <w:shd w:val="clear" w:color="auto" w:fill="FAFAFA"/>
+        </w:rPr>
+        <w:t>/</w:t>
+      </w:r>
+      <w:proofErr w:type="spellStart"/>
+      <w:r>
+        <w:rPr>
+          <w:rStyle w:val="opblock-summary-path"/>
+          <w:rFonts w:ascii="Courier New" w:hAnsi="Courier New" w:cs="Courier New"/>
+          <w:b/>
+          <w:bCs/>
+          <w:color w:val="3B4151"/>
+          <w:sz w:val="16"/>
+          <w:szCs w:val="16"/>
+          <w:shd w:val="clear" w:color="auto" w:fill="FAFAFA"/>
+        </w:rPr>
+        <w:t>GetCarTypes</w:t>
+      </w:r>
+      <w:proofErr w:type="spellEnd"/>
+    </w:p>
+    <w:p>
+      <w:pPr>
+        <w:rPr>
+          <w:rFonts w:ascii="Arial" w:hAnsi="Arial" w:cs="Arial"/>
+          <w:color w:val="3B4151"/>
+          <w:sz w:val="20"/>
+          <w:szCs w:val="20"/>
+          <w:shd w:val="clear" w:color="auto" w:fill="FAFAFA"/>
+        </w:rPr>
+      </w:pPr>
+      <w:r>
+        <w:rPr>
+          <w:rStyle w:val="opblock-summary-method"/>
+          <w:rFonts w:ascii="Arial" w:hAnsi="Arial" w:cs="Arial"/>
+          <w:b/>
+          <w:bCs/>
+          <w:color w:val="FFFFFF"/>
+          <w:sz w:val="16"/>
+          <w:szCs w:val="16"/>
+          <w:shd w:val="clear" w:color="auto" w:fill="61AFFE"/>
+        </w:rPr>
+        <w:t>GET</w:t>
+      </w:r>
+      <w:r>
+        <w:rPr>
+          <w:rStyle w:val="opblock-summary-path"/>
+          <w:rFonts w:ascii="Cambria Math" w:hAnsi="Cambria Math" w:cs="Cambria Math"/>
+          <w:b/>
+          <w:bCs/>
+          <w:color w:val="3B4151"/>
+          <w:sz w:val="16"/>
+          <w:szCs w:val="16"/>
+          <w:shd w:val="clear" w:color="auto" w:fill="FAFAFA"/>
+        </w:rPr>
+        <w:t>​</w:t>
+      </w:r>
+      <w:r>
+        <w:rPr>
+          <w:rStyle w:val="opblock-summary-path"/>
+          <w:rFonts w:ascii="Courier New" w:hAnsi="Courier New" w:cs="Courier New"/>
+          <w:b/>
+          <w:bCs/>
+          <w:color w:val="3B4151"/>
+          <w:sz w:val="16"/>
+          <w:szCs w:val="16"/>
+          <w:shd w:val="clear" w:color="auto" w:fill="FAFAFA"/>
+        </w:rPr>
+        <w:t>/</w:t>
+      </w:r>
+      <w:proofErr w:type="spellStart"/>
+      <w:r>
+        <w:rPr>
+          <w:rStyle w:val="opblock-summary-path"/>
+          <w:rFonts w:ascii="Courier New" w:hAnsi="Courier New" w:cs="Courier New"/>
+          <w:b/>
+          <w:bCs/>
+          <w:color w:val="3B4151"/>
+          <w:sz w:val="16"/>
+          <w:szCs w:val="16"/>
+          <w:shd w:val="clear" w:color="auto" w:fill="FAFAFA"/>
+        </w:rPr>
+        <w:t>Orders</w:t>
+      </w:r>
+      <w:proofErr w:type="spellEnd"/>
+      <w:r>
+        <w:rPr>
+          <w:rStyle w:val="opblock-summary-path"/>
+          <w:rFonts w:ascii="Cambria Math" w:hAnsi="Cambria Math" w:cs="Cambria Math"/>
+          <w:b/>
+          <w:bCs/>
+          <w:color w:val="3B4151"/>
+          <w:sz w:val="16"/>
+          <w:szCs w:val="16"/>
+          <w:shd w:val="clear" w:color="auto" w:fill="FAFAFA"/>
+        </w:rPr>
+        <w:t>​</w:t>
+      </w:r>
+      <w:r>
+        <w:rPr>
+          <w:rStyle w:val="opblock-summary-path"/>
+          <w:rFonts w:ascii="Courier New" w:hAnsi="Courier New" w:cs="Courier New"/>
+          <w:b/>
+          <w:bCs/>
+          <w:color w:val="3B4151"/>
+          <w:sz w:val="16"/>
+          <w:szCs w:val="16"/>
+          <w:shd w:val="clear" w:color="auto" w:fill="FAFAFA"/>
+        </w:rPr>
+        <w:t>/</w:t>
+      </w:r>
+      <w:proofErr w:type="spellStart"/>
+      <w:r>
+        <w:rPr>
+          <w:rStyle w:val="opblock-summary-path"/>
+          <w:rFonts w:ascii="Courier New" w:hAnsi="Courier New" w:cs="Courier New"/>
+          <w:b/>
+          <w:bCs/>
+          <w:color w:val="3B4151"/>
+          <w:sz w:val="16"/>
+          <w:szCs w:val="16"/>
+          <w:shd w:val="clear" w:color="auto" w:fill="FAFAFA"/>
+        </w:rPr>
+        <w:t>GetClientOrderDetails</w:t>
+      </w:r>
+      <w:proofErr w:type="spellEnd"/>
+    </w:p>
+    <w:p>
+      <w:pPr>
+        <w:rPr>
+          <w:rFonts w:ascii="Arial" w:hAnsi="Arial" w:cs="Arial"/>
+          <w:color w:val="3B4151"/>
+          <w:sz w:val="20"/>
+          <w:szCs w:val="20"/>
+          <w:shd w:val="clear" w:color="auto" w:fill="FAFAFA"/>
+        </w:rPr>
+      </w:pPr>
+      <w:r>
+        <w:rPr>
+          <w:rStyle w:val="opblock-summary-method"/>
+          <w:rFonts w:ascii="Arial" w:hAnsi="Arial" w:cs="Arial"/>
+          <w:b/>
+          <w:bCs/>
+          <w:color w:val="FFFFFF"/>
+          <w:sz w:val="16"/>
+          <w:szCs w:val="16"/>
+          <w:shd w:val="clear" w:color="auto" w:fill="61AFFE"/>
+        </w:rPr>
+        <w:t>GET</w:t>
+      </w:r>
+      <w:r>
+        <w:rPr>
+          <w:rStyle w:val="opblock-summary-path"/>
+          <w:rFonts w:ascii="Cambria Math" w:hAnsi="Cambria Math" w:cs="Cambria Math"/>
+          <w:b/>
+          <w:bCs/>
+          <w:color w:val="3B4151"/>
+          <w:sz w:val="16"/>
+          <w:szCs w:val="16"/>
+          <w:shd w:val="clear" w:color="auto" w:fill="FAFAFA"/>
+        </w:rPr>
+        <w:t>​</w:t>
+      </w:r>
+      <w:r>
+        <w:rPr>
+          <w:rStyle w:val="opblock-summary-path"/>
+          <w:rFonts w:ascii="Courier New" w:hAnsi="Courier New" w:cs="Courier New"/>
+          <w:b/>
+          <w:bCs/>
+          <w:color w:val="3B4151"/>
+          <w:sz w:val="16"/>
+          <w:szCs w:val="16"/>
+          <w:shd w:val="clear" w:color="auto" w:fill="FAFAFA"/>
+        </w:rPr>
+        <w:t>/</w:t>
+      </w:r>
+      <w:proofErr w:type="spellStart"/>
+      <w:r>
+        <w:rPr>
+          <w:rStyle w:val="opblock-summary-path"/>
+          <w:rFonts w:ascii="Courier New" w:hAnsi="Courier New" w:cs="Courier New"/>
+          <w:b/>
+          <w:bCs/>
+          <w:color w:val="3B4151"/>
+          <w:sz w:val="16"/>
+          <w:szCs w:val="16"/>
+          <w:shd w:val="clear" w:color="auto" w:fill="FAFAFA"/>
+        </w:rPr>
+        <w:t>Orders</w:t>
+      </w:r>
+      <w:proofErr w:type="spellEnd"/>
+      <w:r>
+        <w:rPr>
+          <w:rStyle w:val="opblock-summary-path"/>
+          <w:rFonts w:ascii="Cambria Math" w:hAnsi="Cambria Math" w:cs="Cambria Math"/>
+          <w:b/>
+          <w:bCs/>
+          <w:color w:val="3B4151"/>
+          <w:sz w:val="16"/>
+          <w:szCs w:val="16"/>
+          <w:shd w:val="clear" w:color="auto" w:fill="FAFAFA"/>
+        </w:rPr>
+        <w:t>​</w:t>
+      </w:r>
+      <w:r>
+        <w:rPr>
+          <w:rStyle w:val="opblock-summary-path"/>
+          <w:rFonts w:ascii="Courier New" w:hAnsi="Courier New" w:cs="Courier New"/>
+          <w:b/>
+          <w:bCs/>
+          <w:color w:val="3B4151"/>
+          <w:sz w:val="16"/>
+          <w:szCs w:val="16"/>
+          <w:shd w:val="clear" w:color="auto" w:fill="FAFAFA"/>
+        </w:rPr>
+        <w:t>/</w:t>
+      </w:r>
+      <w:proofErr w:type="spellStart"/>
+      <w:r>
+        <w:rPr>
+          <w:rStyle w:val="opblock-summary-path"/>
+          <w:rFonts w:ascii="Courier New" w:hAnsi="Courier New" w:cs="Courier New"/>
+          <w:b/>
+          <w:bCs/>
+          <w:color w:val="3B4151"/>
+          <w:sz w:val="16"/>
+          <w:szCs w:val="16"/>
+          <w:shd w:val="clear" w:color="auto" w:fill="FAFAFA"/>
+        </w:rPr>
+        <w:t>GetLuggageTypes</w:t>
+      </w:r>
+      <w:proofErr w:type="spellEnd"/>
+    </w:p>
+    <w:p>
+      <w:pPr>
+        <w:rPr>
+          <w:rFonts w:ascii="Arial" w:hAnsi="Arial" w:cs="Arial"/>
+          <w:color w:val="3B4151"/>
+          <w:sz w:val="20"/>
+          <w:szCs w:val="20"/>
+          <w:shd w:val="clear" w:color="auto" w:fill="FAFAFA"/>
+        </w:rPr>
+      </w:pPr>
+      <w:r>
+        <w:rPr>
+          <w:rStyle w:val="opblock-summary-method"/>
+          <w:rFonts w:ascii="Arial" w:hAnsi="Arial" w:cs="Arial"/>
+          <w:b/>
+          <w:bCs/>
+          <w:color w:val="FFFFFF"/>
+          <w:sz w:val="16"/>
+          <w:szCs w:val="16"/>
+          <w:shd w:val="clear" w:color="auto" w:fill="61AFFE"/>
+        </w:rPr>
+        <w:t>GET</w:t>
+      </w:r>
+      <w:r>
+        <w:rPr>
+          <w:rStyle w:val="opblock-summary-path"/>
+          <w:rFonts w:ascii="Cambria Math" w:hAnsi="Cambria Math" w:cs="Cambria Math"/>
+          <w:b/>
+          <w:bCs/>
+          <w:color w:val="3B4151"/>
+          <w:sz w:val="16"/>
+          <w:szCs w:val="16"/>
+          <w:shd w:val="clear" w:color="auto" w:fill="FAFAFA"/>
+        </w:rPr>
+        <w:t>​</w:t>
+      </w:r>
+      <w:r>
+        <w:rPr>
+          <w:rStyle w:val="opblock-summary-path"/>
+          <w:rFonts w:ascii="Courier New" w:hAnsi="Courier New" w:cs="Courier New"/>
+          <w:b/>
+          <w:bCs/>
+          <w:color w:val="3B4151"/>
+          <w:sz w:val="16"/>
+          <w:szCs w:val="16"/>
+          <w:shd w:val="clear" w:color="auto" w:fill="FAFAFA"/>
+        </w:rPr>
+        <w:t>/</w:t>
+      </w:r>
+      <w:proofErr w:type="spellStart"/>
+      <w:r>
+        <w:rPr>
+          <w:rStyle w:val="opblock-summary-path"/>
+          <w:rFonts w:ascii="Courier New" w:hAnsi="Courier New" w:cs="Courier New"/>
+          <w:b/>
+          <w:bCs/>
+          <w:color w:val="3B4151"/>
+          <w:sz w:val="16"/>
+          <w:szCs w:val="16"/>
+          <w:shd w:val="clear" w:color="auto" w:fill="FAFAFA"/>
+        </w:rPr>
+        <w:t>Orders</w:t>
+      </w:r>
+      <w:proofErr w:type="spellEnd"/>
+      <w:r>
+        <w:rPr>
+          <w:rStyle w:val="opblock-summary-path"/>
+          <w:rFonts w:ascii="Cambria Math" w:hAnsi="Cambria Math" w:cs="Cambria Math"/>
+          <w:b/>
+          <w:bCs/>
+          <w:color w:val="3B4151"/>
+          <w:sz w:val="16"/>
+          <w:szCs w:val="16"/>
+          <w:shd w:val="clear" w:color="auto" w:fill="FAFAFA"/>
+        </w:rPr>
+        <w:t>​</w:t>
+      </w:r>
+      <w:r>
+        <w:rPr>
+          <w:rStyle w:val="opblock-summary-path"/>
+          <w:rFonts w:ascii="Courier New" w:hAnsi="Courier New" w:cs="Courier New"/>
+          <w:b/>
+          <w:bCs/>
+          <w:color w:val="3B4151"/>
+          <w:sz w:val="16"/>
+          <w:szCs w:val="16"/>
+          <w:shd w:val="clear" w:color="auto" w:fill="FAFAFA"/>
+        </w:rPr>
+        <w:t>/</w:t>
+      </w:r>
+      <w:proofErr w:type="spellStart"/>
+      <w:r>
+        <w:rPr>
+          <w:rStyle w:val="opblock-summary-path"/>
+          <w:rFonts w:ascii="Courier New" w:hAnsi="Courier New" w:cs="Courier New"/>
+          <w:b/>
+          <w:bCs/>
+          <w:color w:val="3B4151"/>
+          <w:sz w:val="16"/>
+          <w:szCs w:val="16"/>
+          <w:shd w:val="clear" w:color="auto" w:fill="FAFAFA"/>
+        </w:rPr>
+        <w:t>GetCost</w:t>
+      </w:r>
+      <w:proofErr w:type="spellEnd"/>
+    </w:p>
+    <w:p>
+      <w:pPr>
+        <w:rPr>
+          <w:rFonts w:ascii="Arial" w:hAnsi="Arial" w:cs="Arial"/>
+          <w:color w:val="3B4151"/>
+          <w:sz w:val="20"/>
+          <w:szCs w:val="20"/>
+          <w:shd w:val="clear" w:color="auto" w:fill="FAFAFA"/>
+        </w:rPr>
+      </w:pPr>
+      <w:r>
+        <w:rPr>
+          <w:rStyle w:val="opblock-summary-method"/>
+          <w:rFonts w:ascii="Arial" w:hAnsi="Arial" w:cs="Arial"/>
+          <w:b/>
+          <w:bCs/>
+          <w:color w:val="FFFFFF"/>
+          <w:sz w:val="16"/>
+          <w:szCs w:val="16"/>
+          <w:shd w:val="clear" w:color="auto" w:fill="49CC90"/>
+        </w:rPr>
+        <w:t>POST</w:t>
+      </w:r>
+      <w:r>
+        <w:rPr>
+          <w:rStyle w:val="opblock-summary-path"/>
+          <w:rFonts w:ascii="Cambria Math" w:hAnsi="Cambria Math" w:cs="Cambria Math"/>
+          <w:b/>
+          <w:bCs/>
+          <w:color w:val="3B4151"/>
+          <w:sz w:val="16"/>
+          <w:szCs w:val="16"/>
+          <w:shd w:val="clear" w:color="auto" w:fill="FAFAFA"/>
+        </w:rPr>
+        <w:t>​</w:t>
+      </w:r>
+      <w:r>
+        <w:rPr>
+          <w:rStyle w:val="opblock-summary-path"/>
+          <w:rFonts w:ascii="Courier New" w:hAnsi="Courier New" w:cs="Courier New"/>
+          <w:b/>
+          <w:bCs/>
+          <w:color w:val="3B4151"/>
+          <w:sz w:val="16"/>
+          <w:szCs w:val="16"/>
+          <w:shd w:val="clear" w:color="auto" w:fill="FAFAFA"/>
+        </w:rPr>
+        <w:t>/</w:t>
+      </w:r>
+      <w:proofErr w:type="spellStart"/>
+      <w:r>
+        <w:rPr>
+          <w:rStyle w:val="opblock-summary-path"/>
+          <w:rFonts w:ascii="Courier New" w:hAnsi="Courier New" w:cs="Courier New"/>
+          <w:b/>
+          <w:bCs/>
+          <w:color w:val="3B4151"/>
+          <w:sz w:val="16"/>
+          <w:szCs w:val="16"/>
+          <w:shd w:val="clear" w:color="auto" w:fill="FAFAFA"/>
+        </w:rPr>
+        <w:t>Orders</w:t>
+      </w:r>
+      <w:proofErr w:type="spellEnd"/>
+      <w:r>
+        <w:rPr>
+          <w:rStyle w:val="opblock-summary-path"/>
+          <w:rFonts w:ascii="Cambria Math" w:hAnsi="Cambria Math" w:cs="Cambria Math"/>
+          <w:b/>
+          <w:bCs/>
+          <w:color w:val="3B4151"/>
+          <w:sz w:val="16"/>
+          <w:szCs w:val="16"/>
+          <w:shd w:val="clear" w:color="auto" w:fill="FAFAFA"/>
+        </w:rPr>
+        <w:t>​</w:t>
+      </w:r>
+      <w:r>
+        <w:rPr>
+          <w:rStyle w:val="opblock-summary-path"/>
+          <w:rFonts w:ascii="Courier New" w:hAnsi="Courier New" w:cs="Courier New"/>
+          <w:b/>
+          <w:bCs/>
+          <w:color w:val="3B4151"/>
+          <w:sz w:val="16"/>
+          <w:szCs w:val="16"/>
+          <w:shd w:val="clear" w:color="auto" w:fill="FAFAFA"/>
+        </w:rPr>
+        <w:t>/</w:t>
+      </w:r>
+      <w:proofErr w:type="spellStart"/>
+      <w:r>
+        <w:rPr>
+          <w:rStyle w:val="opblock-summary-path"/>
+          <w:rFonts w:ascii="Courier New" w:hAnsi="Courier New" w:cs="Courier New"/>
+          <w:b/>
+          <w:bCs/>
+          <w:color w:val="3B4151"/>
+          <w:sz w:val="16"/>
+          <w:szCs w:val="16"/>
+          <w:shd w:val="clear" w:color="auto" w:fill="FAFAFA"/>
+        </w:rPr>
+        <w:t>OrderPayment</w:t>
+      </w:r>
+      <w:proofErr w:type="spellEnd"/>
+    </w:p>
+    <w:p>
+      <w:pPr>
+        <w:rPr>
+          <w:rFonts w:ascii="Arial" w:hAnsi="Arial" w:cs="Arial"/>
+          <w:color w:val="3B4151"/>
+          <w:sz w:val="20"/>
+          <w:szCs w:val="20"/>
+          <w:shd w:val="clear" w:color="auto" w:fill="FAFAFA"/>
+        </w:rPr>
+      </w:pPr>
+      <w:r>
+        <w:rPr>
+          <w:rStyle w:val="opblock-summary-method"/>
+          <w:rFonts w:ascii="Arial" w:hAnsi="Arial" w:cs="Arial"/>
+          <w:b/>
+          <w:bCs/>
+          <w:color w:val="FFFFFF"/>
+          <w:sz w:val="16"/>
+          <w:szCs w:val="16"/>
+          <w:shd w:val="clear" w:color="auto" w:fill="49CC90"/>
+        </w:rPr>
+        <w:t>POST</w:t>
+      </w:r>
+      <w:r>
+        <w:rPr>
+          <w:rStyle w:val="opblock-summary-path"/>
+          <w:rFonts w:ascii="Cambria Math" w:hAnsi="Cambria Math" w:cs="Cambria Math"/>
+          <w:b/>
+          <w:bCs/>
+          <w:color w:val="3B4151"/>
+          <w:sz w:val="16"/>
+          <w:szCs w:val="16"/>
+          <w:shd w:val="clear" w:color="auto" w:fill="FAFAFA"/>
+        </w:rPr>
+        <w:t>​</w:t>
+      </w:r>
+      <w:r>
+        <w:rPr>
+          <w:rStyle w:val="opblock-summary-path"/>
+          <w:rFonts w:ascii="Courier New" w:hAnsi="Courier New" w:cs="Courier New"/>
+          <w:b/>
+          <w:bCs/>
+          <w:color w:val="3B4151"/>
+          <w:sz w:val="16"/>
+          <w:szCs w:val="16"/>
+          <w:shd w:val="clear" w:color="auto" w:fill="FAFAFA"/>
+        </w:rPr>
+        <w:t>/</w:t>
+      </w:r>
+      <w:proofErr w:type="spellStart"/>
+      <w:r>
+        <w:rPr>
+          <w:rStyle w:val="opblock-summary-path"/>
+          <w:rFonts w:ascii="Courier New" w:hAnsi="Courier New" w:cs="Courier New"/>
+          <w:b/>
+          <w:bCs/>
+          <w:color w:val="3B4151"/>
+          <w:sz w:val="16"/>
+          <w:szCs w:val="16"/>
+          <w:shd w:val="clear" w:color="auto" w:fill="FAFAFA"/>
+        </w:rPr>
+        <w:t>Orders</w:t>
+      </w:r>
+      <w:proofErr w:type="spellEnd"/>
+      <w:r>
+        <w:rPr>
+          <w:rStyle w:val="opblock-summary-path"/>
+          <w:rFonts w:ascii="Cambria Math" w:hAnsi="Cambria Math" w:cs="Cambria Math"/>
+          <w:b/>
+          <w:bCs/>
+          <w:color w:val="3B4151"/>
+          <w:sz w:val="16"/>
+          <w:szCs w:val="16"/>
+          <w:shd w:val="clear" w:color="auto" w:fill="FAFAFA"/>
+        </w:rPr>
+        <w:t>​</w:t>
+      </w:r>
+      <w:r>
+        <w:rPr>
+          <w:rStyle w:val="opblock-summary-path"/>
+          <w:rFonts w:ascii="Courier New" w:hAnsi="Courier New" w:cs="Courier New"/>
+          <w:b/>
+          <w:bCs/>
+          <w:color w:val="3B4151"/>
+          <w:sz w:val="16"/>
+          <w:szCs w:val="16"/>
+          <w:shd w:val="clear" w:color="auto" w:fill="FAFAFA"/>
+        </w:rPr>
+        <w:t>/</w:t>
+      </w:r>
+      <w:proofErr w:type="spellStart"/>
+      <w:r>
+        <w:rPr>
+          <w:rStyle w:val="opblock-summary-path"/>
+          <w:rFonts w:ascii="Courier New" w:hAnsi="Courier New" w:cs="Courier New"/>
+          <w:b/>
+          <w:bCs/>
+          <w:color w:val="3B4151"/>
+          <w:sz w:val="16"/>
+          <w:szCs w:val="16"/>
+          <w:shd w:val="clear" w:color="auto" w:fill="FAFAFA"/>
+        </w:rPr>
+        <w:t>OrderAccept</w:t>
+      </w:r>
+      <w:proofErr w:type="spellEnd"/>
+    </w:p>
+    <w:p>
+      <w:pPr>
+        <w:rPr>
+          <w:rFonts w:ascii="Arial" w:hAnsi="Arial" w:cs="Arial"/>
+          <w:color w:val="3B4151"/>
+          <w:sz w:val="20"/>
+          <w:szCs w:val="20"/>
+          <w:shd w:val="clear" w:color="auto" w:fill="FAFAFA"/>
+        </w:rPr>
+      </w:pPr>
+      <w:r>
+        <w:rPr>
+          <w:rStyle w:val="opblock-summary-method"/>
+          <w:rFonts w:ascii="Arial" w:hAnsi="Arial" w:cs="Arial"/>
+          <w:b/>
+          <w:bCs/>
+          <w:color w:val="FFFFFF"/>
+          <w:sz w:val="16"/>
+          <w:szCs w:val="16"/>
+          <w:shd w:val="clear" w:color="auto" w:fill="FCA130"/>
+        </w:rPr>
+        <w:t>PUT</w:t>
+      </w:r>
+      <w:r>
+        <w:rPr>
+          <w:rStyle w:val="opblock-summary-path"/>
+          <w:rFonts w:ascii="Cambria Math" w:hAnsi="Cambria Math" w:cs="Cambria Math"/>
+          <w:b/>
+          <w:bCs/>
+          <w:color w:val="3B4151"/>
+          <w:sz w:val="16"/>
+          <w:szCs w:val="16"/>
+          <w:shd w:val="clear" w:color="auto" w:fill="FAFAFA"/>
+        </w:rPr>
+        <w:t>​</w:t>
+      </w:r>
+      <w:r>
+        <w:rPr>
+          <w:rStyle w:val="opblock-summary-path"/>
+          <w:rFonts w:ascii="Courier New" w:hAnsi="Courier New" w:cs="Courier New"/>
+          <w:b/>
+          <w:bCs/>
+          <w:color w:val="3B4151"/>
+          <w:sz w:val="16"/>
+          <w:szCs w:val="16"/>
+          <w:shd w:val="clear" w:color="auto" w:fill="FAFAFA"/>
+        </w:rPr>
+        <w:t>/</w:t>
+      </w:r>
+      <w:proofErr w:type="spellStart"/>
+      <w:r>
+        <w:rPr>
+          <w:rStyle w:val="opblock-summary-path"/>
+          <w:rFonts w:ascii="Courier New" w:hAnsi="Courier New" w:cs="Courier New"/>
+          <w:b/>
+          <w:bCs/>
+          <w:color w:val="3B4151"/>
+          <w:sz w:val="16"/>
+          <w:szCs w:val="16"/>
+          <w:shd w:val="clear" w:color="auto" w:fill="FAFAFA"/>
+        </w:rPr>
+        <w:t>Orders</w:t>
+      </w:r>
+      <w:proofErr w:type="spellEnd"/>
+      <w:r>
+        <w:rPr>
+          <w:rStyle w:val="opblock-summary-path"/>
+          <w:rFonts w:ascii="Cambria Math" w:hAnsi="Cambria Math" w:cs="Cambria Math"/>
+          <w:b/>
+          <w:bCs/>
+          <w:color w:val="3B4151"/>
+          <w:sz w:val="16"/>
+          <w:szCs w:val="16"/>
+          <w:shd w:val="clear" w:color="auto" w:fill="FAFAFA"/>
+        </w:rPr>
+        <w:t>​</w:t>
+      </w:r>
+      <w:r>
+        <w:rPr>
+          <w:rStyle w:val="opblock-summary-path"/>
+          <w:rFonts w:ascii="Courier New" w:hAnsi="Courier New" w:cs="Courier New"/>
+          <w:b/>
+          <w:bCs/>
+          <w:color w:val="3B4151"/>
+          <w:sz w:val="16"/>
+          <w:szCs w:val="16"/>
+          <w:shd w:val="clear" w:color="auto" w:fill="FAFAFA"/>
+        </w:rPr>
+        <w:t>/</w:t>
+      </w:r>
+      <w:proofErr w:type="spellStart"/>
+      <w:r>
+        <w:rPr>
+          <w:rStyle w:val="opblock-summary-path"/>
+          <w:rFonts w:ascii="Courier New" w:hAnsi="Courier New" w:cs="Courier New"/>
+          <w:b/>
+          <w:bCs/>
+          <w:color w:val="3B4151"/>
+          <w:sz w:val="16"/>
+          <w:szCs w:val="16"/>
+          <w:shd w:val="clear" w:color="auto" w:fill="FAFAFA"/>
+        </w:rPr>
+        <w:t>ClientRate</w:t>
+      </w:r>
+      <w:proofErr w:type="spellEnd"/>
+    </w:p>
+    <w:p>
+      <w:pPr>
+        <w:pStyle w:val="Nagwek4"/>
+        <w:spacing w:before="0" w:after="75"/>
+        <w:rPr>
+          <w:rFonts w:ascii="Arial" w:hAnsi="Arial" w:cs="Arial"/>
+          <w:color w:val="3B4151"/>
+          <w:sz w:val="24"/>
+          <w:szCs w:val="24"/>
+          <w:shd w:val="clear" w:color="auto" w:fill="FAFAFA"/>
+        </w:rPr>
+      </w:pPr>
+      <w:proofErr w:type="spellStart"/>
+      <w:r>
+        <w:rPr>
+          <w:rFonts w:ascii="Arial" w:hAnsi="Arial" w:cs="Arial"/>
+          <w:color w:val="3B4151"/>
+          <w:sz w:val="24"/>
+          <w:szCs w:val="24"/>
+          <w:shd w:val="clear" w:color="auto" w:fill="FAFAFA"/>
+        </w:rPr>
+        <w:t>UFLocations</w:t>
+      </w:r>
+      <w:proofErr w:type="spellEnd"/>
+    </w:p>
+    <w:p>
+      <w:pPr>
+        <w:rPr>
+          <w:rFonts w:ascii="Arial" w:hAnsi="Arial" w:cs="Arial"/>
+          <w:color w:val="3B4151"/>
+          <w:sz w:val="20"/>
+          <w:szCs w:val="20"/>
+          <w:shd w:val="clear" w:color="auto" w:fill="FAFAFA"/>
+        </w:rPr>
+      </w:pPr>
+      <w:r>
+        <w:rPr>
+          <w:rStyle w:val="opblock-summary-method"/>
+          <w:rFonts w:ascii="Arial" w:hAnsi="Arial" w:cs="Arial"/>
+          <w:b/>
+          <w:bCs/>
+          <w:color w:val="FFFFFF"/>
+          <w:sz w:val="16"/>
+          <w:szCs w:val="16"/>
+          <w:shd w:val="clear" w:color="auto" w:fill="49CC90"/>
+        </w:rPr>
+        <w:t>POST</w:t>
+      </w:r>
+      <w:r>
+        <w:rPr>
+          <w:rStyle w:val="opblock-summary-path"/>
+          <w:rFonts w:ascii="Cambria Math" w:hAnsi="Cambria Math" w:cs="Cambria Math"/>
+          <w:b/>
+          <w:bCs/>
+          <w:color w:val="3B4151"/>
+          <w:sz w:val="16"/>
+          <w:szCs w:val="16"/>
+          <w:shd w:val="clear" w:color="auto" w:fill="FAFAFA"/>
+        </w:rPr>
+        <w:t>​</w:t>
+      </w:r>
+      <w:r>
+        <w:rPr>
+          <w:rStyle w:val="opblock-summary-path"/>
+          <w:rFonts w:ascii="Courier New" w:hAnsi="Courier New" w:cs="Courier New"/>
+          <w:b/>
+          <w:bCs/>
+          <w:color w:val="3B4151"/>
+          <w:sz w:val="16"/>
+          <w:szCs w:val="16"/>
+          <w:shd w:val="clear" w:color="auto" w:fill="FAFAFA"/>
+        </w:rPr>
+        <w:t>/</w:t>
+      </w:r>
+      <w:proofErr w:type="spellStart"/>
+      <w:r>
+        <w:rPr>
+          <w:rStyle w:val="opblock-summary-path"/>
+          <w:rFonts w:ascii="Courier New" w:hAnsi="Courier New" w:cs="Courier New"/>
+          <w:b/>
+          <w:bCs/>
+          <w:color w:val="3B4151"/>
+          <w:sz w:val="16"/>
+          <w:szCs w:val="16"/>
+          <w:shd w:val="clear" w:color="auto" w:fill="FAFAFA"/>
+        </w:rPr>
+        <w:t>UFLocations</w:t>
+      </w:r>
+      <w:proofErr w:type="spellEnd"/>
+      <w:r>
+        <w:rPr>
+          <w:rStyle w:val="opblock-summary-path"/>
+          <w:rFonts w:ascii="Cambria Math" w:hAnsi="Cambria Math" w:cs="Cambria Math"/>
+          <w:b/>
+          <w:bCs/>
+          <w:color w:val="3B4151"/>
+          <w:sz w:val="16"/>
+          <w:szCs w:val="16"/>
+          <w:shd w:val="clear" w:color="auto" w:fill="FAFAFA"/>
+        </w:rPr>
+        <w:t>​</w:t>
+      </w:r>
+      <w:r>
+        <w:rPr>
+          <w:rStyle w:val="opblock-summary-path"/>
+          <w:rFonts w:ascii="Courier New" w:hAnsi="Courier New" w:cs="Courier New"/>
+          <w:b/>
+          <w:bCs/>
+          <w:color w:val="3B4151"/>
+          <w:sz w:val="16"/>
+          <w:szCs w:val="16"/>
+          <w:shd w:val="clear" w:color="auto" w:fill="FAFAFA"/>
+        </w:rPr>
+        <w:t>/</w:t>
+      </w:r>
+      <w:proofErr w:type="spellStart"/>
+      <w:r>
+        <w:rPr>
+          <w:rStyle w:val="opblock-summary-path"/>
+          <w:rFonts w:ascii="Courier New" w:hAnsi="Courier New" w:cs="Courier New"/>
+          <w:b/>
+          <w:bCs/>
+          <w:color w:val="3B4151"/>
+          <w:sz w:val="16"/>
+          <w:szCs w:val="16"/>
+          <w:shd w:val="clear" w:color="auto" w:fill="FAFAFA"/>
+        </w:rPr>
+        <w:t>AddLocation</w:t>
+      </w:r>
+      <w:proofErr w:type="spellEnd"/>
+    </w:p>
+    <w:p>
+      <w:pPr>
+        <w:rPr>
+          <w:rFonts w:ascii="Arial" w:hAnsi="Arial" w:cs="Arial"/>
+          <w:color w:val="3B4151"/>
+          <w:sz w:val="20"/>
+          <w:szCs w:val="20"/>
+          <w:shd w:val="clear" w:color="auto" w:fill="FAFAFA"/>
+        </w:rPr>
+      </w:pPr>
+      <w:r>
+        <w:rPr>
+          <w:rStyle w:val="opblock-summary-method"/>
+          <w:rFonts w:ascii="Arial" w:hAnsi="Arial" w:cs="Arial"/>
+          <w:b/>
+          <w:bCs/>
+          <w:color w:val="FFFFFF"/>
+          <w:sz w:val="16"/>
+          <w:szCs w:val="16"/>
+          <w:shd w:val="clear" w:color="auto" w:fill="F93E3E"/>
+        </w:rPr>
+        <w:t>DELETE</w:t>
+      </w:r>
+      <w:r>
+        <w:rPr>
+          <w:rStyle w:val="opblock-summary-path"/>
+          <w:rFonts w:ascii="Cambria Math" w:hAnsi="Cambria Math" w:cs="Cambria Math"/>
+          <w:b/>
+          <w:bCs/>
+          <w:color w:val="3B4151"/>
+          <w:sz w:val="16"/>
+          <w:szCs w:val="16"/>
+          <w:shd w:val="clear" w:color="auto" w:fill="FAFAFA"/>
+        </w:rPr>
+        <w:t>​</w:t>
+      </w:r>
+      <w:r>
+        <w:rPr>
+          <w:rStyle w:val="opblock-summary-path"/>
+          <w:rFonts w:ascii="Courier New" w:hAnsi="Courier New" w:cs="Courier New"/>
+          <w:b/>
+          <w:bCs/>
+          <w:color w:val="3B4151"/>
+          <w:sz w:val="16"/>
+          <w:szCs w:val="16"/>
+          <w:shd w:val="clear" w:color="auto" w:fill="FAFAFA"/>
+        </w:rPr>
+        <w:t>/</w:t>
+      </w:r>
+      <w:proofErr w:type="spellStart"/>
+      <w:r>
+        <w:rPr>
+          <w:rStyle w:val="opblock-summary-path"/>
+          <w:rFonts w:ascii="Courier New" w:hAnsi="Courier New" w:cs="Courier New"/>
+          <w:b/>
+          <w:bCs/>
+          <w:color w:val="3B4151"/>
+          <w:sz w:val="16"/>
+          <w:szCs w:val="16"/>
+          <w:shd w:val="clear" w:color="auto" w:fill="FAFAFA"/>
+        </w:rPr>
+        <w:t>UFLocations</w:t>
+      </w:r>
+      <w:proofErr w:type="spellEnd"/>
+      <w:r>
+        <w:rPr>
+          <w:rStyle w:val="opblock-summary-path"/>
+          <w:rFonts w:ascii="Cambria Math" w:hAnsi="Cambria Math" w:cs="Cambria Math"/>
+          <w:b/>
+          <w:bCs/>
+          <w:color w:val="3B4151"/>
+          <w:sz w:val="16"/>
+          <w:szCs w:val="16"/>
+          <w:shd w:val="clear" w:color="auto" w:fill="FAFAFA"/>
+        </w:rPr>
+        <w:t>​</w:t>
+      </w:r>
+      <w:r>
+        <w:rPr>
+          <w:rStyle w:val="opblock-summary-path"/>
+          <w:rFonts w:ascii="Courier New" w:hAnsi="Courier New" w:cs="Courier New"/>
+          <w:b/>
+          <w:bCs/>
+          <w:color w:val="3B4151"/>
+          <w:sz w:val="16"/>
+          <w:szCs w:val="16"/>
+          <w:shd w:val="clear" w:color="auto" w:fill="FAFAFA"/>
+        </w:rPr>
+        <w:t>/</w:t>
+      </w:r>
+      <w:proofErr w:type="spellStart"/>
+      <w:r>
+        <w:rPr>
+          <w:rStyle w:val="opblock-summary-path"/>
+          <w:rFonts w:ascii="Courier New" w:hAnsi="Courier New" w:cs="Courier New"/>
+          <w:b/>
+          <w:bCs/>
+          <w:color w:val="3B4151"/>
+          <w:sz w:val="16"/>
+          <w:szCs w:val="16"/>
+          <w:shd w:val="clear" w:color="auto" w:fill="FAFAFA"/>
+        </w:rPr>
+        <w:t>DeleteLocation</w:t>
+      </w:r>
+      <w:proofErr w:type="spellEnd"/>
+      <w:r>
+        <w:rPr>
+          <w:rStyle w:val="opblock-summary-path"/>
+          <w:rFonts w:ascii="Cambria Math" w:hAnsi="Cambria Math" w:cs="Cambria Math"/>
+          <w:b/>
+          <w:bCs/>
+          <w:color w:val="3B4151"/>
+          <w:sz w:val="16"/>
+          <w:szCs w:val="16"/>
+          <w:shd w:val="clear" w:color="auto" w:fill="FAFAFA"/>
+        </w:rPr>
+        <w:t>​</w:t>
+      </w:r>
+      <w:r>
+        <w:rPr>
+          <w:rStyle w:val="opblock-summary-path"/>
+          <w:rFonts w:ascii="Courier New" w:hAnsi="Courier New" w:cs="Courier New"/>
+          <w:b/>
+          <w:bCs/>
+          <w:color w:val="3B4151"/>
+          <w:sz w:val="16"/>
+          <w:szCs w:val="16"/>
+          <w:shd w:val="clear" w:color="auto" w:fill="FAFAFA"/>
+        </w:rPr>
+        <w:t>/{id}</w:t>
+      </w:r>
+    </w:p>
+    <w:p>
+      <w:pPr>
+        <w:rPr>
+          <w:rFonts w:ascii="Arial" w:hAnsi="Arial" w:cs="Arial"/>
+          <w:color w:val="3B4151"/>
+          <w:sz w:val="20"/>
+          <w:szCs w:val="20"/>
+          <w:shd w:val="clear" w:color="auto" w:fill="FAFAFA"/>
+        </w:rPr>
+      </w:pPr>
+      <w:r>
+        <w:rPr>
+          <w:rStyle w:val="opblock-summary-method"/>
+          <w:rFonts w:ascii="Arial" w:hAnsi="Arial" w:cs="Arial"/>
+          <w:b/>
+          <w:bCs/>
+          <w:color w:val="FFFFFF"/>
+          <w:sz w:val="16"/>
+          <w:szCs w:val="16"/>
+          <w:shd w:val="clear" w:color="auto" w:fill="61AFFE"/>
+        </w:rPr>
+        <w:t>GET</w:t>
+      </w:r>
+      <w:r>
+        <w:rPr>
+          <w:rStyle w:val="opblock-summary-path"/>
+          <w:rFonts w:ascii="Cambria Math" w:hAnsi="Cambria Math" w:cs="Cambria Math"/>
+          <w:b/>
+          <w:bCs/>
+          <w:color w:val="3B4151"/>
+          <w:sz w:val="16"/>
+          <w:szCs w:val="16"/>
+          <w:shd w:val="clear" w:color="auto" w:fill="FAFAFA"/>
+        </w:rPr>
+        <w:t>​</w:t>
+      </w:r>
+      <w:r>
+        <w:rPr>
+          <w:rStyle w:val="opblock-summary-path"/>
+          <w:rFonts w:ascii="Courier New" w:hAnsi="Courier New" w:cs="Courier New"/>
+          <w:b/>
+          <w:bCs/>
+          <w:color w:val="3B4151"/>
+          <w:sz w:val="16"/>
+          <w:szCs w:val="16"/>
+          <w:shd w:val="clear" w:color="auto" w:fill="FAFAFA"/>
+        </w:rPr>
+        <w:t>/</w:t>
+      </w:r>
+      <w:proofErr w:type="spellStart"/>
+      <w:r>
+        <w:rPr>
+          <w:rStyle w:val="opblock-summary-path"/>
+          <w:rFonts w:ascii="Courier New" w:hAnsi="Courier New" w:cs="Courier New"/>
+          <w:b/>
+          <w:bCs/>
+          <w:color w:val="3B4151"/>
+          <w:sz w:val="16"/>
+          <w:szCs w:val="16"/>
+          <w:shd w:val="clear" w:color="auto" w:fill="FAFAFA"/>
+        </w:rPr>
+        <w:t>UFLocations</w:t>
+      </w:r>
+      <w:proofErr w:type="spellEnd"/>
+      <w:r>
+        <w:rPr>
+          <w:rStyle w:val="opblock-summary-path"/>
+          <w:rFonts w:ascii="Cambria Math" w:hAnsi="Cambria Math" w:cs="Cambria Math"/>
+          <w:b/>
+          <w:bCs/>
+          <w:color w:val="3B4151"/>
+          <w:sz w:val="16"/>
+          <w:szCs w:val="16"/>
+          <w:shd w:val="clear" w:color="auto" w:fill="FAFAFA"/>
+        </w:rPr>
+        <w:t>​</w:t>
+      </w:r>
+      <w:r>
+        <w:rPr>
+          <w:rStyle w:val="opblock-summary-path"/>
+          <w:rFonts w:ascii="Courier New" w:hAnsi="Courier New" w:cs="Courier New"/>
+          <w:b/>
+          <w:bCs/>
+          <w:color w:val="3B4151"/>
+          <w:sz w:val="16"/>
+          <w:szCs w:val="16"/>
+          <w:shd w:val="clear" w:color="auto" w:fill="FAFAFA"/>
+        </w:rPr>
+        <w:t>/</w:t>
+      </w:r>
+      <w:proofErr w:type="spellStart"/>
+      <w:r>
+        <w:rPr>
+          <w:rStyle w:val="opblock-summary-path"/>
+          <w:rFonts w:ascii="Courier New" w:hAnsi="Courier New" w:cs="Courier New"/>
+          <w:b/>
+          <w:bCs/>
+          <w:color w:val="3B4151"/>
+          <w:sz w:val="16"/>
+          <w:szCs w:val="16"/>
+          <w:shd w:val="clear" w:color="auto" w:fill="FAFAFA"/>
+        </w:rPr>
+        <w:t>GetMyLocations</w:t>
+      </w:r>
+      <w:proofErr w:type="spellEnd"/>
+    </w:p>
+    <w:p/>
+    <w:p/>
+    <w:p>
+      <w:pPr>
+        <w:pStyle w:val="Akapitzlist"/>
+        <w:ind w:left="1440"/>
+      </w:pPr>
+    </w:p>
+    <w:p>
+      <w:pPr>
+        <w:pStyle w:val="Akapitzlist"/>
+        <w:ind w:left="1440"/>
+      </w:pPr>
+    </w:p>
+    <w:p>
+      <w:pPr>
+        <w:pStyle w:val="Nagwek2"/>
+      </w:pPr>
+      <w:r>
         <w:t>Serwer danych/API</w:t>
       </w:r>
     </w:p>
@@ -870,248 +3909,248 @@
     </w:p>
     <w:p>
       <w:r>
-        <w:t>-</w:t>
-      </w:r>
-      <w:proofErr w:type="spellStart"/>
-      <w:r>
-        <w:t>GetMyEarnings</w:t>
-      </w:r>
-      <w:proofErr w:type="spellEnd"/>
-      <w:r>
-        <w:t>(</w:t>
-      </w:r>
-      <w:proofErr w:type="spellStart"/>
-      <w:r>
-        <w:t>dateStart,dateEnd</w:t>
-      </w:r>
-      <w:proofErr w:type="spellEnd"/>
-      <w:r>
-        <w:t>) – zarobki dla kierowcy</w:t>
-      </w:r>
-    </w:p>
-    <w:p>
-      <w:pPr>
-        <w:rPr>
-          <w:b/>
-          <w:bCs/>
-        </w:rPr>
-      </w:pPr>
-      <w:r>
-        <w:rPr>
-          <w:b/>
-          <w:bCs/>
-        </w:rPr>
-        <w:t>/</w:t>
-      </w:r>
-      <w:proofErr w:type="spellStart"/>
-      <w:r>
-        <w:rPr>
-          <w:b/>
-          <w:bCs/>
-        </w:rPr>
-        <w:t>Cars</w:t>
-      </w:r>
-      <w:proofErr w:type="spellEnd"/>
-      <w:r>
-        <w:rPr>
-          <w:b/>
-          <w:bCs/>
-        </w:rPr>
-        <w:t xml:space="preserve"> </w:t>
-      </w:r>
-      <w:r>
-        <w:rPr>
-          <w:b/>
-          <w:bCs/>
-        </w:rPr>
-        <w:t>(w60093)</w:t>
-      </w:r>
-    </w:p>
-    <w:p>
-      <w:r>
-        <w:t>-</w:t>
-      </w:r>
-      <w:proofErr w:type="spellStart"/>
-      <w:r>
-        <w:t>GetMyCars</w:t>
-      </w:r>
-      <w:proofErr w:type="spellEnd"/>
-      <w:r>
-        <w:t xml:space="preserve">() - </w:t>
-      </w:r>
-      <w:proofErr w:type="spellStart"/>
-      <w:r>
-        <w:t>HttpGet</w:t>
-      </w:r>
-      <w:proofErr w:type="spellEnd"/>
-    </w:p>
-    <w:p>
-      <w:r>
-        <w:t>-</w:t>
-      </w:r>
-      <w:proofErr w:type="spellStart"/>
-      <w:r>
-        <w:t>Add</w:t>
-      </w:r>
-      <w:proofErr w:type="spellEnd"/>
-      <w:r>
-        <w:t>(model) - Post</w:t>
-      </w:r>
-    </w:p>
-    <w:p>
-      <w:r>
-        <w:t>-Update(model) -</w:t>
-      </w:r>
-      <w:proofErr w:type="spellStart"/>
-      <w:r>
-        <w:t>Put</w:t>
-      </w:r>
-      <w:proofErr w:type="spellEnd"/>
-    </w:p>
-    <w:p>
-      <w:r>
-        <w:t>-</w:t>
-      </w:r>
-      <w:proofErr w:type="spellStart"/>
-      <w:r>
-        <w:t>Delete</w:t>
-      </w:r>
-      <w:proofErr w:type="spellEnd"/>
-      <w:r>
-        <w:t>(id) - Del</w:t>
-      </w:r>
-    </w:p>
-    <w:p/>
-    <w:p>
-      <w:pPr>
-        <w:rPr>
-          <w:b/>
-          <w:bCs/>
-        </w:rPr>
-      </w:pPr>
-      <w:r>
-        <w:rPr>
-          <w:b/>
-          <w:bCs/>
-        </w:rPr>
-        <w:t>/</w:t>
-      </w:r>
-      <w:proofErr w:type="spellStart"/>
-      <w:r>
-        <w:rPr>
-          <w:b/>
-          <w:bCs/>
-        </w:rPr>
-        <w:t>Clients</w:t>
-      </w:r>
-      <w:proofErr w:type="spellEnd"/>
-      <w:r>
-        <w:rPr>
-          <w:b/>
-          <w:bCs/>
-        </w:rPr>
-        <w:t xml:space="preserve"> </w:t>
-      </w:r>
-      <w:r>
-        <w:rPr>
-          <w:b/>
-          <w:bCs/>
-        </w:rPr>
-        <w:t xml:space="preserve"> (w60073)</w:t>
-      </w:r>
-    </w:p>
-    <w:p>
-      <w:r>
-        <w:t>-</w:t>
-      </w:r>
-      <w:proofErr w:type="spellStart"/>
-      <w:r>
-        <w:t>GetMyProfile</w:t>
-      </w:r>
-      <w:proofErr w:type="spellEnd"/>
-      <w:r>
-        <w:t>() (mój profil wraz z oceną)</w:t>
-      </w:r>
-    </w:p>
-    <w:p>
-      <w:r>
-        <w:t>-</w:t>
-      </w:r>
-      <w:proofErr w:type="spellStart"/>
-      <w:r>
-        <w:t>UpdatePhoto</w:t>
-      </w:r>
-      <w:proofErr w:type="spellEnd"/>
-      <w:r>
-        <w:t>(</w:t>
-      </w:r>
-      <w:proofErr w:type="spellStart"/>
-      <w:r>
-        <w:t>photo</w:t>
-      </w:r>
-      <w:proofErr w:type="spellEnd"/>
-      <w:r>
-        <w:t>) (aktualizacja zdjęcia na profilu)</w:t>
-      </w:r>
-    </w:p>
-    <w:p>
-      <w:pPr>
-        <w:rPr>
-          <w:b/>
-          <w:bCs/>
-        </w:rPr>
-      </w:pPr>
-      <w:r>
-        <w:rPr>
-          <w:b/>
-          <w:bCs/>
-        </w:rPr>
-        <w:t>/Drivers</w:t>
-      </w:r>
-      <w:r>
-        <w:rPr>
-          <w:b/>
-          <w:bCs/>
-        </w:rPr>
-        <w:t xml:space="preserve"> (w60080)</w:t>
-      </w:r>
-    </w:p>
-    <w:p>
-      <w:r>
-        <w:t>-</w:t>
-      </w:r>
-      <w:proofErr w:type="spellStart"/>
-      <w:r>
-        <w:t>GetNerbyDriveres</w:t>
-      </w:r>
-      <w:proofErr w:type="spellEnd"/>
-      <w:r>
-        <w:t>(</w:t>
-      </w:r>
-      <w:proofErr w:type="spellStart"/>
-      <w:r>
-        <w:t>lat,long</w:t>
-      </w:r>
-      <w:proofErr w:type="spellEnd"/>
-      <w:r>
-        <w:t xml:space="preserve">) – (Pobieramy </w:t>
-      </w:r>
-      <w:proofErr w:type="spellStart"/>
-      <w:r>
-        <w:t>kierowcow</w:t>
-      </w:r>
-      <w:proofErr w:type="spellEnd"/>
-      <w:r>
-        <w:t xml:space="preserve"> z jednego miasta)</w:t>
-      </w:r>
-    </w:p>
-    <w:p>
-      <w:r>
         <w:lastRenderedPageBreak/>
         <w:t>-</w:t>
       </w:r>
       <w:proofErr w:type="spellStart"/>
       <w:r>
+        <w:t>GetMyEarnings</w:t>
+      </w:r>
+      <w:proofErr w:type="spellEnd"/>
+      <w:r>
+        <w:t>(</w:t>
+      </w:r>
+      <w:proofErr w:type="spellStart"/>
+      <w:r>
+        <w:t>dateStart,dateEnd</w:t>
+      </w:r>
+      <w:proofErr w:type="spellEnd"/>
+      <w:r>
+        <w:t>) – zarobki dla kierowcy</w:t>
+      </w:r>
+    </w:p>
+    <w:p>
+      <w:pPr>
+        <w:rPr>
+          <w:b/>
+          <w:bCs/>
+        </w:rPr>
+      </w:pPr>
+      <w:r>
+        <w:rPr>
+          <w:b/>
+          <w:bCs/>
+        </w:rPr>
+        <w:t>/</w:t>
+      </w:r>
+      <w:proofErr w:type="spellStart"/>
+      <w:r>
+        <w:rPr>
+          <w:b/>
+          <w:bCs/>
+        </w:rPr>
+        <w:t>Cars</w:t>
+      </w:r>
+      <w:proofErr w:type="spellEnd"/>
+      <w:r>
+        <w:rPr>
+          <w:b/>
+          <w:bCs/>
+        </w:rPr>
+        <w:t xml:space="preserve"> </w:t>
+      </w:r>
+      <w:r>
+        <w:rPr>
+          <w:b/>
+          <w:bCs/>
+        </w:rPr>
+        <w:t>(w60093)</w:t>
+      </w:r>
+    </w:p>
+    <w:p>
+      <w:r>
+        <w:t>-</w:t>
+      </w:r>
+      <w:proofErr w:type="spellStart"/>
+      <w:r>
+        <w:t>GetMyCars</w:t>
+      </w:r>
+      <w:proofErr w:type="spellEnd"/>
+      <w:r>
+        <w:t xml:space="preserve">() - </w:t>
+      </w:r>
+      <w:proofErr w:type="spellStart"/>
+      <w:r>
+        <w:t>HttpGet</w:t>
+      </w:r>
+      <w:proofErr w:type="spellEnd"/>
+    </w:p>
+    <w:p>
+      <w:r>
+        <w:t>-</w:t>
+      </w:r>
+      <w:proofErr w:type="spellStart"/>
+      <w:r>
+        <w:t>Add</w:t>
+      </w:r>
+      <w:proofErr w:type="spellEnd"/>
+      <w:r>
+        <w:t>(model) - Post</w:t>
+      </w:r>
+    </w:p>
+    <w:p>
+      <w:r>
+        <w:t>-Update(model) -</w:t>
+      </w:r>
+      <w:proofErr w:type="spellStart"/>
+      <w:r>
+        <w:t>Put</w:t>
+      </w:r>
+      <w:proofErr w:type="spellEnd"/>
+    </w:p>
+    <w:p>
+      <w:r>
+        <w:t>-</w:t>
+      </w:r>
+      <w:proofErr w:type="spellStart"/>
+      <w:r>
+        <w:t>Delete</w:t>
+      </w:r>
+      <w:proofErr w:type="spellEnd"/>
+      <w:r>
+        <w:t>(id) - Del</w:t>
+      </w:r>
+    </w:p>
+    <w:p/>
+    <w:p>
+      <w:pPr>
+        <w:rPr>
+          <w:b/>
+          <w:bCs/>
+        </w:rPr>
+      </w:pPr>
+      <w:r>
+        <w:rPr>
+          <w:b/>
+          <w:bCs/>
+        </w:rPr>
+        <w:t>/</w:t>
+      </w:r>
+      <w:proofErr w:type="spellStart"/>
+      <w:r>
+        <w:rPr>
+          <w:b/>
+          <w:bCs/>
+        </w:rPr>
+        <w:t>Clients</w:t>
+      </w:r>
+      <w:proofErr w:type="spellEnd"/>
+      <w:r>
+        <w:rPr>
+          <w:b/>
+          <w:bCs/>
+        </w:rPr>
+        <w:t xml:space="preserve"> </w:t>
+      </w:r>
+      <w:r>
+        <w:rPr>
+          <w:b/>
+          <w:bCs/>
+        </w:rPr>
+        <w:t xml:space="preserve"> (w60073)</w:t>
+      </w:r>
+    </w:p>
+    <w:p>
+      <w:r>
+        <w:t>-</w:t>
+      </w:r>
+      <w:proofErr w:type="spellStart"/>
+      <w:r>
+        <w:t>GetMyProfile</w:t>
+      </w:r>
+      <w:proofErr w:type="spellEnd"/>
+      <w:r>
+        <w:t>() (mój profil wraz z oceną)</w:t>
+      </w:r>
+    </w:p>
+    <w:p>
+      <w:r>
+        <w:t>-</w:t>
+      </w:r>
+      <w:proofErr w:type="spellStart"/>
+      <w:r>
+        <w:t>UpdatePhoto</w:t>
+      </w:r>
+      <w:proofErr w:type="spellEnd"/>
+      <w:r>
+        <w:t>(</w:t>
+      </w:r>
+      <w:proofErr w:type="spellStart"/>
+      <w:r>
+        <w:t>photo</w:t>
+      </w:r>
+      <w:proofErr w:type="spellEnd"/>
+      <w:r>
+        <w:t>) (aktualizacja zdjęcia na profilu)</w:t>
+      </w:r>
+    </w:p>
+    <w:p>
+      <w:pPr>
+        <w:rPr>
+          <w:b/>
+          <w:bCs/>
+        </w:rPr>
+      </w:pPr>
+      <w:r>
+        <w:rPr>
+          <w:b/>
+          <w:bCs/>
+        </w:rPr>
+        <w:t>/Drivers</w:t>
+      </w:r>
+      <w:r>
+        <w:rPr>
+          <w:b/>
+          <w:bCs/>
+        </w:rPr>
+        <w:t xml:space="preserve"> (w60080)</w:t>
+      </w:r>
+    </w:p>
+    <w:p>
+      <w:r>
+        <w:t>-</w:t>
+      </w:r>
+      <w:proofErr w:type="spellStart"/>
+      <w:r>
+        <w:t>GetNerbyDriveres</w:t>
+      </w:r>
+      <w:proofErr w:type="spellEnd"/>
+      <w:r>
+        <w:t>(</w:t>
+      </w:r>
+      <w:proofErr w:type="spellStart"/>
+      <w:r>
+        <w:t>lat,long</w:t>
+      </w:r>
+      <w:proofErr w:type="spellEnd"/>
+      <w:r>
+        <w:t xml:space="preserve">) – (Pobieramy </w:t>
+      </w:r>
+      <w:proofErr w:type="spellStart"/>
+      <w:r>
+        <w:t>kierowcow</w:t>
+      </w:r>
+      <w:proofErr w:type="spellEnd"/>
+      <w:r>
+        <w:t xml:space="preserve"> z jednego miasta)</w:t>
+      </w:r>
+    </w:p>
+    <w:p>
+      <w:r>
+        <w:t>-</w:t>
+      </w:r>
+      <w:proofErr w:type="spellStart"/>
+      <w:r>
         <w:t>GetProfile</w:t>
       </w:r>
       <w:proofErr w:type="spellEnd"/>
@@ -1155,14 +4194,7 @@
           <w:b/>
           <w:bCs/>
         </w:rPr>
-        <w:t xml:space="preserve"> (</w:t>
-      </w:r>
-      <w:r>
-        <w:rPr>
-          <w:b/>
-          <w:bCs/>
-        </w:rPr>
-        <w:t>w60080)</w:t>
+        <w:t xml:space="preserve"> (w60080)</w:t>
       </w:r>
     </w:p>
     <w:p>
@@ -1367,13 +4399,7 @@
       </w:r>
       <w:proofErr w:type="spellEnd"/>
       <w:r>
-        <w:t xml:space="preserve">() – typy </w:t>
-      </w:r>
-      <w:r>
-        <w:t>bagaży</w:t>
-      </w:r>
-      <w:r>
-        <w:t xml:space="preserve"> GET </w:t>
+        <w:t xml:space="preserve">() – typy bagaży GET </w:t>
       </w:r>
       <w:r>
         <w:rPr>
@@ -1603,6 +4629,7 @@
           <w:b/>
           <w:bCs/>
         </w:rPr>
+        <w:lastRenderedPageBreak/>
         <w:t>/</w:t>
       </w:r>
       <w:proofErr w:type="spellStart"/>
@@ -1822,10 +4849,7 @@
         <w:t xml:space="preserve">(id) – info o kursie + info o pasażerze GET </w:t>
       </w:r>
       <w:r>
-        <w:t xml:space="preserve"> </w:t>
-      </w:r>
-      <w:r>
-        <w:t xml:space="preserve">) </w:t>
+        <w:t xml:space="preserve"> ) </w:t>
       </w:r>
       <w:r>
         <w:rPr>
@@ -1848,10 +4872,7 @@
         <w:t xml:space="preserve">(id, status, data, info) PUT </w:t>
       </w:r>
       <w:r>
-        <w:t xml:space="preserve"> </w:t>
-      </w:r>
-      <w:r>
-        <w:t xml:space="preserve">) </w:t>
+        <w:t xml:space="preserve"> ) </w:t>
       </w:r>
       <w:r>
         <w:rPr>
@@ -3375,6 +6396,29 @@
       <w:szCs w:val="24"/>
     </w:rPr>
   </w:style>
+  <w:style w:type="paragraph" w:styleId="Nagwek4">
+    <w:name w:val="heading 4"/>
+    <w:basedOn w:val="Normalny"/>
+    <w:next w:val="Normalny"/>
+    <w:link w:val="Nagwek4Znak"/>
+    <w:uiPriority w:val="9"/>
+    <w:semiHidden/>
+    <w:unhideWhenUsed/>
+    <w:qFormat/>
+    <w:rsid w:val="00E36255"/>
+    <w:pPr>
+      <w:keepNext/>
+      <w:keepLines/>
+      <w:spacing w:before="40" w:after="0"/>
+      <w:outlineLvl w:val="3"/>
+    </w:pPr>
+    <w:rPr>
+      <w:rFonts w:asciiTheme="majorHAnsi" w:eastAsiaTheme="majorEastAsia" w:hAnsiTheme="majorHAnsi" w:cstheme="majorBidi"/>
+      <w:i/>
+      <w:iCs/>
+      <w:color w:val="2F5496" w:themeColor="accent1" w:themeShade="BF"/>
+    </w:rPr>
+  </w:style>
   <w:style w:type="character" w:default="1" w:styleId="Domylnaczcionkaakapitu">
     <w:name w:val="Default Paragraph Font"/>
     <w:uiPriority w:val="1"/>
@@ -3451,6 +6495,30 @@
       <w:ind w:left="720"/>
       <w:contextualSpacing/>
     </w:pPr>
+  </w:style>
+  <w:style w:type="character" w:customStyle="1" w:styleId="Nagwek4Znak">
+    <w:name w:val="Nagłówek 4 Znak"/>
+    <w:basedOn w:val="Domylnaczcionkaakapitu"/>
+    <w:link w:val="Nagwek4"/>
+    <w:uiPriority w:val="9"/>
+    <w:semiHidden/>
+    <w:rsid w:val="00E36255"/>
+    <w:rPr>
+      <w:rFonts w:asciiTheme="majorHAnsi" w:eastAsiaTheme="majorEastAsia" w:hAnsiTheme="majorHAnsi" w:cstheme="majorBidi"/>
+      <w:i/>
+      <w:iCs/>
+      <w:color w:val="2F5496" w:themeColor="accent1" w:themeShade="BF"/>
+    </w:rPr>
+  </w:style>
+  <w:style w:type="character" w:customStyle="1" w:styleId="opblock-summary-method">
+    <w:name w:val="opblock-summary-method"/>
+    <w:basedOn w:val="Domylnaczcionkaakapitu"/>
+    <w:rsid w:val="00E36255"/>
+  </w:style>
+  <w:style w:type="character" w:customStyle="1" w:styleId="opblock-summary-path">
+    <w:name w:val="opblock-summary-path"/>
+    <w:basedOn w:val="Domylnaczcionkaakapitu"/>
+    <w:rsid w:val="00E36255"/>
   </w:style>
 </w:styles>
 </file>

</xml_diff>